<commit_message>
Made some revisions to the project based on instructor feedback. Created side by side plots in R and did some additional analysis in R.
</commit_message>
<xml_diff>
--- a/Jas Sohi - Project - Analyzing the NYC Subway Dataset.docx
+++ b/Jas Sohi - Project - Analyzing the NYC Subway Dataset.docx
@@ -60,17 +60,39 @@
           <w:rFonts w:ascii="Times New Roman" w:eastAsia="Times New Roman" w:hAnsi="Times New Roman" w:cs="Times New Roman"/>
           <w:sz w:val="24"/>
           <w:szCs w:val="24"/>
-          <w:lang w:eastAsia="en-US"/>
-        </w:rPr>
-      </w:pPr>
-      <w:r>
-        <w:rPr>
-          <w:rFonts w:ascii="Times New Roman" w:eastAsia="Times New Roman" w:hAnsi="Times New Roman" w:cs="Times New Roman"/>
-          <w:sz w:val="24"/>
-          <w:szCs w:val="24"/>
-          <w:lang w:eastAsia="en-US"/>
-        </w:rPr>
-        <w:t>QUESTION – Is NYC Subway Ridership statistically different on rainy days vs non-rainy days?</w:t>
+          <w:u w:val="single"/>
+          <w:lang w:eastAsia="en-US"/>
+        </w:rPr>
+      </w:pPr>
+      <w:r>
+        <w:rPr>
+          <w:rFonts w:ascii="Times New Roman" w:eastAsia="Times New Roman" w:hAnsi="Times New Roman" w:cs="Times New Roman"/>
+          <w:sz w:val="24"/>
+          <w:szCs w:val="24"/>
+          <w:u w:val="single"/>
+          <w:lang w:eastAsia="en-US"/>
+        </w:rPr>
+        <w:t xml:space="preserve">Is </w:t>
+      </w:r>
+      <w:r>
+        <w:rPr>
+          <w:rFonts w:ascii="Times New Roman" w:eastAsia="Times New Roman" w:hAnsi="Times New Roman" w:cs="Times New Roman"/>
+          <w:sz w:val="24"/>
+          <w:szCs w:val="24"/>
+          <w:u w:val="single"/>
+          <w:lang w:eastAsia="en-US"/>
+        </w:rPr>
+        <w:t xml:space="preserve">the average </w:t>
+      </w:r>
+      <w:r>
+        <w:rPr>
+          <w:rFonts w:ascii="Times New Roman" w:eastAsia="Times New Roman" w:hAnsi="Times New Roman" w:cs="Times New Roman"/>
+          <w:sz w:val="24"/>
+          <w:szCs w:val="24"/>
+          <w:u w:val="single"/>
+          <w:lang w:eastAsia="en-US"/>
+        </w:rPr>
+        <w:t>NYC Subway Ridership statistically different on rainy days vs non-rainy days?</w:t>
       </w:r>
     </w:p>
     <w:p>
@@ -97,66 +119,36 @@
           <w:szCs w:val="24"/>
           <w:lang w:eastAsia="en-US"/>
         </w:rPr>
-        <w:t>The 2 sided - Welch t</w:t>
-      </w:r>
-      <w:r>
-        <w:rPr>
-          <w:rFonts w:ascii="Times New Roman" w:eastAsia="Times New Roman" w:hAnsi="Times New Roman" w:cs="Times New Roman"/>
-          <w:sz w:val="24"/>
-          <w:szCs w:val="24"/>
-          <w:lang w:eastAsia="en-US"/>
-        </w:rPr>
-        <w:t>-test was used to compare the means of the two groups we were looking at: rainy days and non-rainy days. A two-tail test was used, as the question being addressed is looking for any significant difference whether positive or negative (ridership could be significantly higher or significantly lower on rainy days compared to non-rainy days).</w:t>
-      </w:r>
-    </w:p>
-    <w:p>
-      <w:pPr>
-        <w:rPr>
-          <w:rFonts w:ascii="Times New Roman" w:eastAsia="Times New Roman" w:hAnsi="Times New Roman" w:cs="Times New Roman"/>
-          <w:sz w:val="24"/>
-          <w:szCs w:val="24"/>
-          <w:lang w:eastAsia="en-US"/>
-        </w:rPr>
-      </w:pPr>
-      <w:r>
-        <w:rPr>
-          <w:rFonts w:ascii="Times New Roman" w:eastAsia="Times New Roman" w:hAnsi="Times New Roman" w:cs="Times New Roman"/>
-          <w:sz w:val="24"/>
-          <w:szCs w:val="24"/>
-          <w:lang w:eastAsia="en-US"/>
-        </w:rPr>
-        <w:t>This particular test was used because the variances of two distributions is unequal (they have unequal stds therefore unequal variances as well since variance = std^2)</w:t>
-      </w:r>
-      <w:r>
-        <w:rPr>
-          <w:rFonts w:ascii="Times New Roman" w:eastAsia="Times New Roman" w:hAnsi="Times New Roman" w:cs="Times New Roman"/>
-          <w:sz w:val="24"/>
-          <w:szCs w:val="24"/>
-          <w:lang w:eastAsia="en-US"/>
-        </w:rPr>
-        <w:t xml:space="preserve"> and also the underlying distribution does not need to be normal</w:t>
-      </w:r>
-      <w:r>
-        <w:rPr>
-          <w:rFonts w:ascii="Times New Roman" w:eastAsia="Times New Roman" w:hAnsi="Times New Roman" w:cs="Times New Roman"/>
-          <w:sz w:val="24"/>
-          <w:szCs w:val="24"/>
-          <w:lang w:eastAsia="en-US"/>
-        </w:rPr>
-        <w:t>. This test is used to check if two populations have equal means based on the sample means (exactly what are trying to determine).</w:t>
-      </w:r>
-      <w:r>
-        <w:rPr>
-          <w:rFonts w:ascii="Times New Roman" w:eastAsia="Times New Roman" w:hAnsi="Times New Roman" w:cs="Times New Roman"/>
-          <w:sz w:val="24"/>
-          <w:szCs w:val="24"/>
-          <w:lang w:eastAsia="en-US"/>
-        </w:rPr>
-        <w:t xml:space="preserve"> Also the normal distribution assumption for a regular t-test can be relaxed under this Welch t-test. </w:t>
-      </w:r>
-    </w:p>
-    <w:p>
-      <w:pPr>
+        <w:t xml:space="preserve">The Mann-Whitney U </w:t>
+      </w:r>
+      <w:r>
+        <w:rPr>
+          <w:rFonts w:ascii="Times New Roman" w:eastAsia="Times New Roman" w:hAnsi="Times New Roman" w:cs="Times New Roman"/>
+          <w:sz w:val="24"/>
+          <w:szCs w:val="24"/>
+          <w:lang w:eastAsia="en-US"/>
+        </w:rPr>
+        <w:t>t</w:t>
+      </w:r>
+      <w:r>
+        <w:rPr>
+          <w:rFonts w:ascii="Times New Roman" w:eastAsia="Times New Roman" w:hAnsi="Times New Roman" w:cs="Times New Roman"/>
+          <w:sz w:val="24"/>
+          <w:szCs w:val="24"/>
+          <w:lang w:eastAsia="en-US"/>
+        </w:rPr>
+        <w:t xml:space="preserve">est was used to compare the means of the two groups we were looking at: rainy days and non-rainy days. </w:t>
+      </w:r>
+      <w:r>
+        <w:rPr>
+          <w:rFonts w:ascii="Times New Roman" w:eastAsia="Times New Roman" w:hAnsi="Times New Roman" w:cs="Times New Roman"/>
+          <w:sz w:val="24"/>
+          <w:szCs w:val="24"/>
+          <w:lang w:eastAsia="en-US"/>
+        </w:rPr>
+        <w:t xml:space="preserve">A two-tail test was used, as the question being addressed is looking for </w:t>
+      </w:r>
+      <w:r>
         <w:rPr>
           <w:rFonts w:ascii="Times New Roman" w:eastAsia="Times New Roman" w:hAnsi="Times New Roman" w:cs="Times New Roman"/>
           <w:b/>
@@ -164,10 +156,202 @@
           <w:szCs w:val="24"/>
           <w:lang w:eastAsia="en-US"/>
         </w:rPr>
-      </w:pPr>
-      <w:bookmarkStart w:id="0" w:name="_GoBack"/>
-      <w:bookmarkEnd w:id="0"/>
-      <w:r>
+        <w:t xml:space="preserve">any </w:t>
+      </w:r>
+      <w:r>
+        <w:rPr>
+          <w:rFonts w:ascii="Times New Roman" w:eastAsia="Times New Roman" w:hAnsi="Times New Roman" w:cs="Times New Roman"/>
+          <w:sz w:val="24"/>
+          <w:szCs w:val="24"/>
+          <w:lang w:eastAsia="en-US"/>
+        </w:rPr>
+        <w:t>significant difference whether positive or negative (ridership could be significantly higher or significantly lower on rainy days compared to non-rainy days).</w:t>
+      </w:r>
+    </w:p>
+    <w:p>
+      <w:pPr>
+        <w:rPr>
+          <w:rFonts w:ascii="Times New Roman" w:eastAsia="Times New Roman" w:hAnsi="Times New Roman" w:cs="Times New Roman"/>
+          <w:sz w:val="24"/>
+          <w:szCs w:val="24"/>
+          <w:lang w:eastAsia="en-US"/>
+        </w:rPr>
+      </w:pPr>
+      <w:r>
+        <w:rPr>
+          <w:rFonts w:ascii="Times New Roman" w:eastAsia="Times New Roman" w:hAnsi="Times New Roman" w:cs="Times New Roman"/>
+          <w:sz w:val="24"/>
+          <w:szCs w:val="24"/>
+          <w:lang w:eastAsia="en-US"/>
+        </w:rPr>
+        <w:t>The Mann-Whitney</w:t>
+      </w:r>
+      <w:r>
+        <w:rPr>
+          <w:rFonts w:ascii="Times New Roman" w:eastAsia="Times New Roman" w:hAnsi="Times New Roman" w:cs="Times New Roman"/>
+          <w:sz w:val="24"/>
+          <w:szCs w:val="24"/>
+          <w:lang w:eastAsia="en-US"/>
+        </w:rPr>
+        <w:t xml:space="preserve"> </w:t>
+      </w:r>
+      <w:r>
+        <w:rPr>
+          <w:rFonts w:ascii="Times New Roman" w:eastAsia="Times New Roman" w:hAnsi="Times New Roman" w:cs="Times New Roman"/>
+          <w:sz w:val="24"/>
+          <w:szCs w:val="24"/>
+          <w:lang w:eastAsia="en-US"/>
+        </w:rPr>
+        <w:t>test i</w:t>
+      </w:r>
+      <w:r>
+        <w:rPr>
+          <w:rFonts w:ascii="Times New Roman" w:eastAsia="Times New Roman" w:hAnsi="Times New Roman" w:cs="Times New Roman"/>
+          <w:sz w:val="24"/>
+          <w:szCs w:val="24"/>
+          <w:lang w:eastAsia="en-US"/>
+        </w:rPr>
+        <w:t xml:space="preserve">s </w:t>
+      </w:r>
+      <w:r>
+        <w:rPr>
+          <w:rFonts w:ascii="Times New Roman" w:eastAsia="Times New Roman" w:hAnsi="Times New Roman" w:cs="Times New Roman"/>
+          <w:sz w:val="24"/>
+          <w:szCs w:val="24"/>
+          <w:lang w:eastAsia="en-US"/>
+        </w:rPr>
+        <w:t>appropriate</w:t>
+      </w:r>
+      <w:r>
+        <w:rPr>
+          <w:rFonts w:ascii="Times New Roman" w:eastAsia="Times New Roman" w:hAnsi="Times New Roman" w:cs="Times New Roman"/>
+          <w:sz w:val="24"/>
+          <w:szCs w:val="24"/>
+          <w:lang w:eastAsia="en-US"/>
+        </w:rPr>
+        <w:t xml:space="preserve"> in </w:t>
+      </w:r>
+      <w:r>
+        <w:rPr>
+          <w:rFonts w:ascii="Times New Roman" w:eastAsia="Times New Roman" w:hAnsi="Times New Roman" w:cs="Times New Roman"/>
+          <w:sz w:val="24"/>
+          <w:szCs w:val="24"/>
+          <w:lang w:eastAsia="en-US"/>
+        </w:rPr>
+        <w:t>this case because the underlying distributions are not normally distributed (both the rainy and non-rainy distributions have a long tailed versus a bell curved shape</w:t>
+      </w:r>
+      <w:r>
+        <w:rPr>
+          <w:rFonts w:ascii="Times New Roman" w:eastAsia="Times New Roman" w:hAnsi="Times New Roman" w:cs="Times New Roman"/>
+          <w:sz w:val="24"/>
+          <w:szCs w:val="24"/>
+          <w:lang w:eastAsia="en-US"/>
+        </w:rPr>
+        <w:t>)</w:t>
+      </w:r>
+      <w:r>
+        <w:rPr>
+          <w:rFonts w:ascii="Times New Roman" w:eastAsia="Times New Roman" w:hAnsi="Times New Roman" w:cs="Times New Roman"/>
+          <w:sz w:val="24"/>
+          <w:szCs w:val="24"/>
+          <w:lang w:eastAsia="en-US"/>
+        </w:rPr>
+        <w:t>. This is referred to as a non-parametric test, a statistical test that does not assume our data is drawn from any particular underlying probability distribution (such as a normal distribution).</w:t>
+      </w:r>
+    </w:p>
+    <w:p>
+      <w:pPr>
+        <w:rPr>
+          <w:rFonts w:ascii="Times New Roman" w:eastAsia="Times New Roman" w:hAnsi="Times New Roman" w:cs="Times New Roman"/>
+          <w:sz w:val="24"/>
+          <w:szCs w:val="24"/>
+          <w:lang w:eastAsia="en-US"/>
+        </w:rPr>
+      </w:pPr>
+      <w:r>
+        <w:rPr>
+          <w:rFonts w:ascii="Times New Roman" w:eastAsia="Times New Roman" w:hAnsi="Times New Roman" w:cs="Times New Roman"/>
+          <w:sz w:val="24"/>
+          <w:szCs w:val="24"/>
+          <w:lang w:eastAsia="en-US"/>
+        </w:rPr>
+        <w:t xml:space="preserve">Concretely, </w:t>
+      </w:r>
+      <w:r>
+        <w:rPr>
+          <w:rFonts w:ascii="Times New Roman" w:eastAsia="Times New Roman" w:hAnsi="Times New Roman" w:cs="Times New Roman"/>
+          <w:sz w:val="24"/>
+          <w:szCs w:val="24"/>
+          <w:lang w:eastAsia="en-US"/>
+        </w:rPr>
+        <w:t xml:space="preserve">in this case we are using this test to determine </w:t>
+      </w:r>
+      <w:r>
+        <w:rPr>
+          <w:rFonts w:ascii="Times New Roman" w:eastAsia="Times New Roman" w:hAnsi="Times New Roman" w:cs="Times New Roman"/>
+          <w:sz w:val="24"/>
+          <w:szCs w:val="24"/>
+          <w:lang w:eastAsia="en-US"/>
+        </w:rPr>
+        <w:t xml:space="preserve">if </w:t>
+      </w:r>
+      <w:r>
+        <w:rPr>
+          <w:rFonts w:ascii="Times New Roman" w:eastAsia="Times New Roman" w:hAnsi="Times New Roman" w:cs="Times New Roman"/>
+          <w:sz w:val="24"/>
+          <w:szCs w:val="24"/>
+          <w:lang w:eastAsia="en-US"/>
+        </w:rPr>
+        <w:t xml:space="preserve">the </w:t>
+      </w:r>
+      <w:r>
+        <w:rPr>
+          <w:rFonts w:ascii="Times New Roman" w:eastAsia="Times New Roman" w:hAnsi="Times New Roman" w:cs="Times New Roman"/>
+          <w:sz w:val="24"/>
+          <w:szCs w:val="24"/>
+          <w:lang w:eastAsia="en-US"/>
+        </w:rPr>
+        <w:t>two populations</w:t>
+      </w:r>
+      <w:r>
+        <w:rPr>
+          <w:rFonts w:ascii="Times New Roman" w:eastAsia="Times New Roman" w:hAnsi="Times New Roman" w:cs="Times New Roman"/>
+          <w:sz w:val="24"/>
+          <w:szCs w:val="24"/>
+          <w:lang w:eastAsia="en-US"/>
+        </w:rPr>
+        <w:t xml:space="preserve"> (rainy and non-rainy)</w:t>
+      </w:r>
+      <w:r>
+        <w:rPr>
+          <w:rFonts w:ascii="Times New Roman" w:eastAsia="Times New Roman" w:hAnsi="Times New Roman" w:cs="Times New Roman"/>
+          <w:sz w:val="24"/>
+          <w:szCs w:val="24"/>
+          <w:lang w:eastAsia="en-US"/>
+        </w:rPr>
+        <w:t xml:space="preserve"> have equal means </w:t>
+      </w:r>
+      <w:r>
+        <w:rPr>
+          <w:rFonts w:ascii="Times New Roman" w:eastAsia="Times New Roman" w:hAnsi="Times New Roman" w:cs="Times New Roman"/>
+          <w:sz w:val="24"/>
+          <w:szCs w:val="24"/>
+          <w:lang w:eastAsia="en-US"/>
+        </w:rPr>
+        <w:t>based on the sample means</w:t>
+      </w:r>
+      <w:r>
+        <w:rPr>
+          <w:rFonts w:ascii="Times New Roman" w:eastAsia="Times New Roman" w:hAnsi="Times New Roman" w:cs="Times New Roman"/>
+          <w:sz w:val="24"/>
+          <w:szCs w:val="24"/>
+          <w:lang w:eastAsia="en-US"/>
+        </w:rPr>
+        <w:t xml:space="preserve"> computed from the provided data.</w:t>
+      </w:r>
+    </w:p>
+    <w:p>
+      <w:pPr>
         <w:rPr>
           <w:rFonts w:ascii="Times New Roman" w:eastAsia="Times New Roman" w:hAnsi="Times New Roman" w:cs="Times New Roman"/>
           <w:b/>
@@ -175,30 +359,8 @@
           <w:szCs w:val="24"/>
           <w:lang w:eastAsia="en-US"/>
         </w:rPr>
-        <w:t xml:space="preserve">Ho - Null Hypothesis: muRain - muNoRain = 0  </w:t>
-      </w:r>
-    </w:p>
-    <w:p>
-      <w:pPr>
-        <w:rPr>
-          <w:rFonts w:ascii="Times New Roman" w:eastAsia="Times New Roman" w:hAnsi="Times New Roman" w:cs="Times New Roman"/>
-          <w:sz w:val="24"/>
-          <w:szCs w:val="24"/>
-          <w:lang w:eastAsia="en-US"/>
-        </w:rPr>
-      </w:pPr>
-      <w:r>
-        <w:rPr>
-          <w:rFonts w:ascii="Times New Roman" w:eastAsia="Times New Roman" w:hAnsi="Times New Roman" w:cs="Times New Roman"/>
-          <w:sz w:val="24"/>
-          <w:szCs w:val="24"/>
-          <w:lang w:eastAsia="en-US"/>
-        </w:rPr>
-        <w:t>There is no significant difference in ridership on rainy vs non-rainy days</w:t>
-      </w:r>
-    </w:p>
-    <w:p>
-      <w:pPr>
+      </w:pPr>
+      <w:r>
         <w:rPr>
           <w:rFonts w:ascii="Times New Roman" w:eastAsia="Times New Roman" w:hAnsi="Times New Roman" w:cs="Times New Roman"/>
           <w:b/>
@@ -206,7 +368,17 @@
           <w:szCs w:val="24"/>
           <w:lang w:eastAsia="en-US"/>
         </w:rPr>
-      </w:pPr>
+        <w:t xml:space="preserve">Null Hypothesis: </w:t>
+      </w:r>
+      <w:r>
+        <w:rPr>
+          <w:rFonts w:ascii="Times New Roman" w:eastAsia="Times New Roman" w:hAnsi="Times New Roman" w:cs="Times New Roman"/>
+          <w:sz w:val="24"/>
+          <w:szCs w:val="24"/>
+          <w:lang w:eastAsia="en-US"/>
+        </w:rPr>
+        <w:t xml:space="preserve">There is </w:t>
+      </w:r>
       <w:r>
         <w:rPr>
           <w:rFonts w:ascii="Times New Roman" w:eastAsia="Times New Roman" w:hAnsi="Times New Roman" w:cs="Times New Roman"/>
@@ -215,26 +387,156 @@
           <w:szCs w:val="24"/>
           <w:lang w:eastAsia="en-US"/>
         </w:rPr>
-        <w:t xml:space="preserve">Ha - Alternative Hypothesis: muRain - muNoRain != 0 </w:t>
-      </w:r>
-    </w:p>
-    <w:p>
-      <w:pPr>
-        <w:rPr>
-          <w:rFonts w:ascii="Times New Roman" w:eastAsia="Times New Roman" w:hAnsi="Times New Roman" w:cs="Times New Roman"/>
-          <w:sz w:val="24"/>
-          <w:szCs w:val="24"/>
-          <w:lang w:eastAsia="en-US"/>
-        </w:rPr>
-      </w:pPr>
-      <w:r>
-        <w:rPr>
-          <w:rFonts w:ascii="Times New Roman" w:eastAsia="Times New Roman" w:hAnsi="Times New Roman" w:cs="Times New Roman"/>
-          <w:sz w:val="24"/>
-          <w:szCs w:val="24"/>
-          <w:lang w:eastAsia="en-US"/>
-        </w:rPr>
-        <w:t>There is a statistically significant difference in ridership on rainy vs non-rainy days</w:t>
+        <w:t>no</w:t>
+      </w:r>
+      <w:r>
+        <w:rPr>
+          <w:rFonts w:ascii="Times New Roman" w:eastAsia="Times New Roman" w:hAnsi="Times New Roman" w:cs="Times New Roman"/>
+          <w:sz w:val="24"/>
+          <w:szCs w:val="24"/>
+          <w:lang w:eastAsia="en-US"/>
+        </w:rPr>
+        <w:t xml:space="preserve"> </w:t>
+      </w:r>
+      <w:r>
+        <w:rPr>
+          <w:rFonts w:ascii="Times New Roman" w:eastAsia="Times New Roman" w:hAnsi="Times New Roman" w:cs="Times New Roman"/>
+          <w:sz w:val="24"/>
+          <w:szCs w:val="24"/>
+          <w:lang w:eastAsia="en-US"/>
+        </w:rPr>
+        <w:t xml:space="preserve">statistically </w:t>
+      </w:r>
+      <w:r>
+        <w:rPr>
+          <w:rFonts w:ascii="Times New Roman" w:eastAsia="Times New Roman" w:hAnsi="Times New Roman" w:cs="Times New Roman"/>
+          <w:sz w:val="24"/>
+          <w:szCs w:val="24"/>
+          <w:lang w:eastAsia="en-US"/>
+        </w:rPr>
+        <w:t xml:space="preserve">significant difference in </w:t>
+      </w:r>
+      <w:r>
+        <w:rPr>
+          <w:rFonts w:ascii="Times New Roman" w:eastAsia="Times New Roman" w:hAnsi="Times New Roman" w:cs="Times New Roman"/>
+          <w:sz w:val="24"/>
+          <w:szCs w:val="24"/>
+          <w:lang w:eastAsia="en-US"/>
+        </w:rPr>
+        <w:t xml:space="preserve">average </w:t>
+      </w:r>
+      <w:r>
+        <w:rPr>
+          <w:rFonts w:ascii="Times New Roman" w:eastAsia="Times New Roman" w:hAnsi="Times New Roman" w:cs="Times New Roman"/>
+          <w:sz w:val="24"/>
+          <w:szCs w:val="24"/>
+          <w:lang w:eastAsia="en-US"/>
+        </w:rPr>
+        <w:t>ridership on rainy vs non-rainy days</w:t>
+      </w:r>
+      <w:r>
+        <w:rPr>
+          <w:rFonts w:ascii="Times New Roman" w:eastAsia="Times New Roman" w:hAnsi="Times New Roman" w:cs="Times New Roman"/>
+          <w:sz w:val="24"/>
+          <w:szCs w:val="24"/>
+          <w:lang w:eastAsia="en-US"/>
+        </w:rPr>
+        <w:t>.</w:t>
+      </w:r>
+      <w:r>
+        <w:rPr>
+          <w:rFonts w:ascii="Times New Roman" w:eastAsia="Times New Roman" w:hAnsi="Times New Roman" w:cs="Times New Roman"/>
+          <w:sz w:val="24"/>
+          <w:szCs w:val="24"/>
+          <w:lang w:eastAsia="en-US"/>
+        </w:rPr>
+        <w:t xml:space="preserve"> The two populations are the same.</w:t>
+      </w:r>
+    </w:p>
+    <w:p>
+      <w:pPr>
+        <w:rPr>
+          <w:rFonts w:ascii="Times New Roman" w:eastAsia="Times New Roman" w:hAnsi="Times New Roman" w:cs="Times New Roman"/>
+          <w:b/>
+          <w:sz w:val="24"/>
+          <w:szCs w:val="24"/>
+          <w:lang w:eastAsia="en-US"/>
+        </w:rPr>
+      </w:pPr>
+      <w:r>
+        <w:rPr>
+          <w:rFonts w:ascii="Times New Roman" w:eastAsia="Times New Roman" w:hAnsi="Times New Roman" w:cs="Times New Roman"/>
+          <w:b/>
+          <w:sz w:val="24"/>
+          <w:szCs w:val="24"/>
+          <w:lang w:eastAsia="en-US"/>
+        </w:rPr>
+        <w:t>Alternative Hyp</w:t>
+      </w:r>
+      <w:r>
+        <w:rPr>
+          <w:rFonts w:ascii="Times New Roman" w:eastAsia="Times New Roman" w:hAnsi="Times New Roman" w:cs="Times New Roman"/>
+          <w:b/>
+          <w:sz w:val="24"/>
+          <w:szCs w:val="24"/>
+          <w:lang w:eastAsia="en-US"/>
+        </w:rPr>
+        <w:t xml:space="preserve">othesis: </w:t>
+      </w:r>
+      <w:r>
+        <w:rPr>
+          <w:rFonts w:ascii="Times New Roman" w:eastAsia="Times New Roman" w:hAnsi="Times New Roman" w:cs="Times New Roman"/>
+          <w:sz w:val="24"/>
+          <w:szCs w:val="24"/>
+          <w:lang w:eastAsia="en-US"/>
+        </w:rPr>
+        <w:t xml:space="preserve">There </w:t>
+      </w:r>
+      <w:r>
+        <w:rPr>
+          <w:rFonts w:ascii="Times New Roman" w:eastAsia="Times New Roman" w:hAnsi="Times New Roman" w:cs="Times New Roman"/>
+          <w:b/>
+          <w:sz w:val="24"/>
+          <w:szCs w:val="24"/>
+          <w:lang w:eastAsia="en-US"/>
+        </w:rPr>
+        <w:t>is</w:t>
+      </w:r>
+      <w:r>
+        <w:rPr>
+          <w:rFonts w:ascii="Times New Roman" w:eastAsia="Times New Roman" w:hAnsi="Times New Roman" w:cs="Times New Roman"/>
+          <w:sz w:val="24"/>
+          <w:szCs w:val="24"/>
+          <w:lang w:eastAsia="en-US"/>
+        </w:rPr>
+        <w:t xml:space="preserve"> a statistically significant difference in </w:t>
+      </w:r>
+      <w:r>
+        <w:rPr>
+          <w:rFonts w:ascii="Times New Roman" w:eastAsia="Times New Roman" w:hAnsi="Times New Roman" w:cs="Times New Roman"/>
+          <w:sz w:val="24"/>
+          <w:szCs w:val="24"/>
+          <w:lang w:eastAsia="en-US"/>
+        </w:rPr>
+        <w:t xml:space="preserve">average </w:t>
+      </w:r>
+      <w:r>
+        <w:rPr>
+          <w:rFonts w:ascii="Times New Roman" w:eastAsia="Times New Roman" w:hAnsi="Times New Roman" w:cs="Times New Roman"/>
+          <w:sz w:val="24"/>
+          <w:szCs w:val="24"/>
+          <w:lang w:eastAsia="en-US"/>
+        </w:rPr>
+        <w:t>ridership on rainy vs non-rainy days</w:t>
+      </w:r>
+      <w:r>
+        <w:rPr>
+          <w:rFonts w:ascii="Times New Roman" w:eastAsia="Times New Roman" w:hAnsi="Times New Roman" w:cs="Times New Roman"/>
+          <w:sz w:val="24"/>
+          <w:szCs w:val="24"/>
+          <w:lang w:eastAsia="en-US"/>
+        </w:rPr>
+        <w:t>.</w:t>
       </w:r>
     </w:p>
     <w:tbl>
@@ -514,7 +816,7 @@
                 <w:szCs w:val="24"/>
                 <w:lang w:eastAsia="en-US"/>
               </w:rPr>
-              <w:t>4.64 e-07</w:t>
+              <w:t>5.48 e-06</w:t>
             </w:r>
           </w:p>
         </w:tc>
@@ -548,7 +850,43 @@
           <w:szCs w:val="24"/>
           <w:lang w:eastAsia="en-US"/>
         </w:rPr>
-        <w:t xml:space="preserve">On average, more people ride do ride the NYC subway on rainy days vs non-rainy days. The difference between the means of 182 is statistically significant; the p-value = 4.64 e-07 is less than alpha = 0.05 (5% significance level), which means we can reject the null hypothesis </w:t>
+        <w:t xml:space="preserve">On average, more people ride do ride the NYC subway on rainy days vs non-rainy days. The difference between the means of 182 is statistically significant; the p-value = </w:t>
+      </w:r>
+      <w:r>
+        <w:rPr>
+          <w:rFonts w:ascii="Times New Roman" w:eastAsia="Times New Roman" w:hAnsi="Times New Roman" w:cs="Times New Roman"/>
+          <w:sz w:val="24"/>
+          <w:szCs w:val="24"/>
+          <w:lang w:eastAsia="en-US"/>
+        </w:rPr>
+        <w:t>5.48</w:t>
+      </w:r>
+      <w:r>
+        <w:rPr>
+          <w:rFonts w:ascii="Times New Roman" w:eastAsia="Times New Roman" w:hAnsi="Times New Roman" w:cs="Times New Roman"/>
+          <w:sz w:val="24"/>
+          <w:szCs w:val="24"/>
+          <w:lang w:eastAsia="en-US"/>
+        </w:rPr>
+        <w:t xml:space="preserve"> e-0</w:t>
+      </w:r>
+      <w:r>
+        <w:rPr>
+          <w:rFonts w:ascii="Times New Roman" w:eastAsia="Times New Roman" w:hAnsi="Times New Roman" w:cs="Times New Roman"/>
+          <w:sz w:val="24"/>
+          <w:szCs w:val="24"/>
+          <w:lang w:eastAsia="en-US"/>
+        </w:rPr>
+        <w:t>6</w:t>
+      </w:r>
+      <w:r>
+        <w:rPr>
+          <w:rFonts w:ascii="Times New Roman" w:eastAsia="Times New Roman" w:hAnsi="Times New Roman" w:cs="Times New Roman"/>
+          <w:sz w:val="24"/>
+          <w:szCs w:val="24"/>
+          <w:lang w:eastAsia="en-US"/>
+        </w:rPr>
+        <w:t xml:space="preserve"> is less than alpha = 0.05 (5% significance level), which means we can reject the null hypothesis </w:t>
       </w:r>
       <w:r>
         <w:rPr>
@@ -589,9 +927,29 @@
     </w:p>
     <w:p>
       <w:pPr>
+        <w:rPr>
+          <w:rFonts w:ascii="Times New Roman" w:eastAsia="Times New Roman" w:hAnsi="Times New Roman" w:cs="Times New Roman"/>
+          <w:sz w:val="24"/>
+          <w:szCs w:val="24"/>
+          <w:lang w:eastAsia="en-US"/>
+        </w:rPr>
+      </w:pPr>
+      <w:r>
+        <w:rPr>
+          <w:rFonts w:ascii="Times New Roman" w:eastAsia="Times New Roman" w:hAnsi="Times New Roman" w:cs="Times New Roman"/>
+          <w:sz w:val="24"/>
+          <w:szCs w:val="24"/>
+          <w:lang w:eastAsia="en-US"/>
+        </w:rPr>
+        <w:br w:type="page"/>
+      </w:r>
+    </w:p>
+    <w:p>
+      <w:pPr>
         <w:pStyle w:val="Heading1"/>
       </w:pPr>
       <w:r>
+        <w:lastRenderedPageBreak/>
         <w:t>LINEAR REGRESSION</w:t>
       </w:r>
     </w:p>
@@ -614,17 +972,15 @@
         </w:rPr>
         <w:t>I used the OLS (Ordinary Least Squares) using Statsmodels to compute and produce</w:t>
       </w:r>
-    </w:p>
-    <w:p>
-      <w:pPr>
-        <w:spacing w:after="0" w:line="240" w:lineRule="auto"/>
-        <w:rPr>
-          <w:rFonts w:ascii="Times New Roman" w:eastAsia="Times New Roman" w:hAnsi="Times New Roman" w:cs="Times New Roman"/>
-          <w:sz w:val="24"/>
-          <w:szCs w:val="24"/>
-          <w:lang w:eastAsia="en-US"/>
-        </w:rPr>
-      </w:pPr>
+      <w:r>
+        <w:rPr>
+          <w:rFonts w:ascii="Times New Roman" w:eastAsia="Times New Roman" w:hAnsi="Times New Roman" w:cs="Times New Roman"/>
+          <w:sz w:val="24"/>
+          <w:szCs w:val="24"/>
+          <w:lang w:eastAsia="en-US"/>
+        </w:rPr>
+        <w:t xml:space="preserve"> </w:t>
+      </w:r>
       <w:r>
         <w:rPr>
           <w:rFonts w:ascii="Times New Roman" w:eastAsia="Times New Roman" w:hAnsi="Times New Roman" w:cs="Times New Roman"/>
@@ -677,40 +1033,74 @@
     </w:p>
     <w:p>
       <w:pPr>
+        <w:tabs>
+          <w:tab w:val="left" w:pos="6200"/>
+        </w:tabs>
         <w:spacing w:after="0" w:line="240" w:lineRule="auto"/>
         <w:rPr>
           <w:rFonts w:ascii="Times New Roman" w:eastAsia="Times New Roman" w:hAnsi="Times New Roman" w:cs="Times New Roman"/>
           <w:sz w:val="24"/>
           <w:szCs w:val="24"/>
-          <w:lang w:eastAsia="en-US"/>
-        </w:rPr>
-      </w:pPr>
-      <w:r>
-        <w:rPr>
-          <w:rFonts w:ascii="Times New Roman" w:eastAsia="Times New Roman" w:hAnsi="Times New Roman" w:cs="Times New Roman"/>
-          <w:sz w:val="24"/>
-          <w:szCs w:val="24"/>
-          <w:lang w:eastAsia="en-US"/>
-        </w:rPr>
-        <w:t>These are the features used in the model I chose:</w:t>
-      </w:r>
-    </w:p>
-    <w:p>
-      <w:pPr>
-        <w:rPr>
-          <w:rFonts w:ascii="Times New Roman" w:eastAsia="Times New Roman" w:hAnsi="Times New Roman" w:cs="Times New Roman"/>
-          <w:sz w:val="24"/>
-          <w:szCs w:val="24"/>
-          <w:lang w:eastAsia="en-US"/>
-        </w:rPr>
-      </w:pPr>
-      <w:r>
-        <w:br w:type="page"/>
+          <w:u w:val="single"/>
+          <w:lang w:eastAsia="en-US"/>
+        </w:rPr>
+      </w:pPr>
+      <w:r>
+        <w:rPr>
+          <w:rFonts w:ascii="Times New Roman" w:eastAsia="Times New Roman" w:hAnsi="Times New Roman" w:cs="Times New Roman"/>
+          <w:sz w:val="24"/>
+          <w:szCs w:val="24"/>
+          <w:u w:val="single"/>
+          <w:lang w:eastAsia="en-US"/>
+        </w:rPr>
+        <w:t xml:space="preserve">These are the features </w:t>
+      </w:r>
+      <w:r>
+        <w:rPr>
+          <w:rFonts w:ascii="Times New Roman" w:eastAsia="Times New Roman" w:hAnsi="Times New Roman" w:cs="Times New Roman"/>
+          <w:sz w:val="24"/>
+          <w:szCs w:val="24"/>
+          <w:u w:val="single"/>
+          <w:lang w:eastAsia="en-US"/>
+        </w:rPr>
+        <w:t>I considered to use in my final model</w:t>
+      </w:r>
+      <w:r>
+        <w:rPr>
+          <w:rFonts w:ascii="Times New Roman" w:eastAsia="Times New Roman" w:hAnsi="Times New Roman" w:cs="Times New Roman"/>
+          <w:sz w:val="24"/>
+          <w:szCs w:val="24"/>
+          <w:u w:val="single"/>
+          <w:lang w:eastAsia="en-US"/>
+        </w:rPr>
+        <w:t>:</w:t>
+      </w:r>
+      <w:r>
+        <w:rPr>
+          <w:rFonts w:ascii="Times New Roman" w:eastAsia="Times New Roman" w:hAnsi="Times New Roman" w:cs="Times New Roman"/>
+          <w:sz w:val="24"/>
+          <w:szCs w:val="24"/>
+          <w:lang w:eastAsia="en-US"/>
+        </w:rPr>
+        <w:tab/>
       </w:r>
     </w:p>
     <w:p>
       <w:pPr>
         <w:spacing w:after="0" w:line="240" w:lineRule="auto"/>
+      </w:pPr>
+    </w:p>
+    <w:p>
+      <w:pPr>
+        <w:spacing w:after="0" w:line="240" w:lineRule="auto"/>
+        <w:rPr>
+          <w:rFonts w:ascii="Times New Roman" w:eastAsia="Times New Roman" w:hAnsi="Times New Roman" w:cs="Times New Roman"/>
+          <w:sz w:val="24"/>
+          <w:szCs w:val="24"/>
+          <w:lang w:eastAsia="en-US"/>
+        </w:rPr>
+      </w:pPr>
+      <w:r>
         <w:rPr>
           <w:rFonts w:ascii="Times New Roman" w:eastAsia="Times New Roman" w:hAnsi="Times New Roman" w:cs="Times New Roman"/>
           <w:b/>
@@ -719,8 +1109,84 @@
           <w:szCs w:val="24"/>
           <w:lang w:eastAsia="en-US"/>
         </w:rPr>
-      </w:pPr>
-      <w:r>
+        <w:t>UNIT</w:t>
+      </w:r>
+      <w:r>
+        <w:rPr>
+          <w:rFonts w:ascii="Times New Roman" w:eastAsia="Times New Roman" w:hAnsi="Times New Roman" w:cs="Times New Roman"/>
+          <w:sz w:val="24"/>
+          <w:szCs w:val="24"/>
+          <w:lang w:eastAsia="en-US"/>
+        </w:rPr>
+        <w:t xml:space="preserve"> </w:t>
+      </w:r>
+      <w:r>
+        <w:rPr>
+          <w:rFonts w:ascii="Times New Roman" w:eastAsia="Times New Roman" w:hAnsi="Times New Roman" w:cs="Times New Roman"/>
+          <w:sz w:val="24"/>
+          <w:szCs w:val="24"/>
+          <w:lang w:eastAsia="en-US"/>
+        </w:rPr>
+        <w:t>was</w:t>
+      </w:r>
+      <w:r>
+        <w:rPr>
+          <w:rFonts w:ascii="Times New Roman" w:eastAsia="Times New Roman" w:hAnsi="Times New Roman" w:cs="Times New Roman"/>
+          <w:sz w:val="24"/>
+          <w:szCs w:val="24"/>
+          <w:lang w:eastAsia="en-US"/>
+        </w:rPr>
+        <w:t xml:space="preserve"> transformed to d</w:t>
+      </w:r>
+      <w:r>
+        <w:rPr>
+          <w:rFonts w:ascii="Times New Roman" w:eastAsia="Times New Roman" w:hAnsi="Times New Roman" w:cs="Times New Roman"/>
+          <w:sz w:val="24"/>
+          <w:szCs w:val="24"/>
+          <w:lang w:eastAsia="en-US"/>
+        </w:rPr>
+        <w:t xml:space="preserve">ummy variables because more trafficked </w:t>
+      </w:r>
+      <w:r>
+        <w:rPr>
+          <w:rFonts w:ascii="Times New Roman" w:eastAsia="Times New Roman" w:hAnsi="Times New Roman" w:cs="Times New Roman"/>
+          <w:sz w:val="24"/>
+          <w:szCs w:val="24"/>
+          <w:lang w:eastAsia="en-US"/>
+        </w:rPr>
+        <w:t>units</w:t>
+      </w:r>
+      <w:r>
+        <w:rPr>
+          <w:rFonts w:ascii="Times New Roman" w:eastAsia="Times New Roman" w:hAnsi="Times New Roman" w:cs="Times New Roman"/>
+          <w:sz w:val="24"/>
+          <w:szCs w:val="24"/>
+          <w:lang w:eastAsia="en-US"/>
+        </w:rPr>
+        <w:t xml:space="preserve"> (or in heavily populated areas) </w:t>
+      </w:r>
+      <w:r>
+        <w:rPr>
+          <w:rFonts w:ascii="Times New Roman" w:eastAsia="Times New Roman" w:hAnsi="Times New Roman" w:cs="Times New Roman"/>
+          <w:sz w:val="24"/>
+          <w:szCs w:val="24"/>
+          <w:lang w:eastAsia="en-US"/>
+        </w:rPr>
+        <w:t>would be expected to have more riders as oppos</w:t>
+      </w:r>
+      <w:r>
+        <w:rPr>
+          <w:rFonts w:ascii="Times New Roman" w:eastAsia="Times New Roman" w:hAnsi="Times New Roman" w:cs="Times New Roman"/>
+          <w:sz w:val="24"/>
+          <w:szCs w:val="24"/>
+          <w:lang w:eastAsia="en-US"/>
+        </w:rPr>
+        <w:t>ed to less trafficked units (or units in less populated areas). Station was not needed because it is already strongly correlated with UNIT (if a station has more riders all the units in that station would also have more riders and vice versa).</w:t>
+      </w:r>
+    </w:p>
+    <w:p>
+      <w:pPr>
+        <w:spacing w:after="0" w:line="240" w:lineRule="auto"/>
         <w:rPr>
           <w:rFonts w:ascii="Times New Roman" w:eastAsia="Times New Roman" w:hAnsi="Times New Roman" w:cs="Times New Roman"/>
           <w:b/>
@@ -729,9 +1195,7 @@
           <w:szCs w:val="24"/>
           <w:lang w:eastAsia="en-US"/>
         </w:rPr>
-        <w:lastRenderedPageBreak/>
-        <w:t>hour, weekday, rain, fog, tempi</w:t>
-      </w:r>
+      </w:pPr>
     </w:p>
     <w:p>
       <w:pPr>
@@ -743,15 +1207,6 @@
           <w:lang w:eastAsia="en-US"/>
         </w:rPr>
       </w:pPr>
-      <w:r>
-        <w:rPr>
-          <w:rFonts w:ascii="Times New Roman" w:eastAsia="Times New Roman" w:hAnsi="Times New Roman" w:cs="Times New Roman"/>
-          <w:sz w:val="24"/>
-          <w:szCs w:val="24"/>
-          <w:lang w:eastAsia="en-US"/>
-        </w:rPr>
-        <w:t xml:space="preserve">dummy variables - </w:t>
-      </w:r>
       <w:r>
         <w:rPr>
           <w:rFonts w:ascii="Times New Roman" w:eastAsia="Times New Roman" w:hAnsi="Times New Roman" w:cs="Times New Roman"/>
@@ -761,7 +1216,34 @@
           <w:szCs w:val="24"/>
           <w:lang w:eastAsia="en-US"/>
         </w:rPr>
-        <w:t>s</w:t>
+        <w:t>hour</w:t>
+      </w:r>
+      <w:r>
+        <w:rPr>
+          <w:rFonts w:ascii="Times New Roman" w:eastAsia="Times New Roman" w:hAnsi="Times New Roman" w:cs="Times New Roman"/>
+          <w:sz w:val="24"/>
+          <w:szCs w:val="24"/>
+          <w:lang w:eastAsia="en-US"/>
+        </w:rPr>
+        <w:t xml:space="preserve"> </w:t>
+      </w:r>
+      <w:r>
+        <w:rPr>
+          <w:rFonts w:ascii="Times New Roman" w:eastAsia="Times New Roman" w:hAnsi="Times New Roman" w:cs="Times New Roman"/>
+          <w:sz w:val="24"/>
+          <w:szCs w:val="24"/>
+          <w:lang w:eastAsia="en-US"/>
+        </w:rPr>
+        <w:t xml:space="preserve">was chosen because it was highly </w:t>
+      </w:r>
+      <w:r>
+        <w:rPr>
+          <w:rFonts w:ascii="Times New Roman" w:eastAsia="Times New Roman" w:hAnsi="Times New Roman" w:cs="Times New Roman"/>
+          <w:sz w:val="24"/>
+          <w:szCs w:val="24"/>
+          <w:lang w:eastAsia="en-US"/>
+        </w:rPr>
+        <w:t xml:space="preserve">correlated with </w:t>
       </w:r>
       <w:r>
         <w:rPr>
@@ -772,16 +1254,7 @@
           <w:szCs w:val="24"/>
           <w:lang w:eastAsia="en-US"/>
         </w:rPr>
-        <w:t>tation</w:t>
-      </w:r>
-      <w:r>
-        <w:rPr>
-          <w:rFonts w:ascii="Times New Roman" w:eastAsia="Times New Roman" w:hAnsi="Times New Roman" w:cs="Times New Roman"/>
-          <w:sz w:val="24"/>
-          <w:szCs w:val="24"/>
-          <w:lang w:eastAsia="en-US"/>
-        </w:rPr>
-        <w:t xml:space="preserve"> &amp;</w:t>
+        <w:t>ENTRIESn_hourly</w:t>
       </w:r>
       <w:r>
         <w:rPr>
@@ -791,6 +1264,52 @@
           <w:lang w:eastAsia="en-US"/>
         </w:rPr>
         <w:t xml:space="preserve"> </w:t>
+      </w:r>
+      <w:r>
+        <w:rPr>
+          <w:rFonts w:ascii="Times New Roman" w:eastAsia="Times New Roman" w:hAnsi="Times New Roman" w:cs="Times New Roman"/>
+          <w:sz w:val="24"/>
+          <w:szCs w:val="24"/>
+          <w:lang w:eastAsia="en-US"/>
+        </w:rPr>
+        <w:t>compared with other</w:t>
+      </w:r>
+      <w:r>
+        <w:rPr>
+          <w:rFonts w:ascii="Times New Roman" w:eastAsia="Times New Roman" w:hAnsi="Times New Roman" w:cs="Times New Roman"/>
+          <w:sz w:val="24"/>
+          <w:szCs w:val="24"/>
+          <w:lang w:eastAsia="en-US"/>
+        </w:rPr>
+        <w:t xml:space="preserve"> features</w:t>
+      </w:r>
+      <w:r>
+        <w:rPr>
+          <w:rFonts w:ascii="Times New Roman" w:eastAsia="Times New Roman" w:hAnsi="Times New Roman" w:cs="Times New Roman"/>
+          <w:sz w:val="24"/>
+          <w:szCs w:val="24"/>
+          <w:lang w:eastAsia="en-US"/>
+        </w:rPr>
+        <w:t xml:space="preserve"> (correlation coefficient, r, was 0.28 - 2</w:t>
+      </w:r>
+      <w:r>
+        <w:rPr>
+          <w:rFonts w:ascii="Times New Roman" w:eastAsia="Times New Roman" w:hAnsi="Times New Roman" w:cs="Times New Roman"/>
+          <w:sz w:val="24"/>
+          <w:szCs w:val="24"/>
+          <w:vertAlign w:val="superscript"/>
+          <w:lang w:eastAsia="en-US"/>
+        </w:rPr>
+        <w:t>nd</w:t>
+      </w:r>
+      <w:r>
+        <w:rPr>
+          <w:rFonts w:ascii="Times New Roman" w:eastAsia="Times New Roman" w:hAnsi="Times New Roman" w:cs="Times New Roman"/>
+          <w:sz w:val="24"/>
+          <w:szCs w:val="24"/>
+          <w:lang w:eastAsia="en-US"/>
+        </w:rPr>
+        <w:t xml:space="preserve"> highest correlation coefficient after </w:t>
       </w:r>
       <w:r>
         <w:rPr>
@@ -801,7 +1320,61 @@
           <w:szCs w:val="24"/>
           <w:lang w:eastAsia="en-US"/>
         </w:rPr>
-        <w:t>UNIT</w:t>
+        <w:t xml:space="preserve">EXITSn_hourly </w:t>
+      </w:r>
+      <w:r>
+        <w:rPr>
+          <w:rFonts w:ascii="Times New Roman" w:eastAsia="Times New Roman" w:hAnsi="Times New Roman" w:cs="Times New Roman"/>
+          <w:sz w:val="24"/>
+          <w:szCs w:val="24"/>
+          <w:lang w:eastAsia="en-US"/>
+        </w:rPr>
+        <w:t>= 0</w:t>
+      </w:r>
+      <w:r>
+        <w:rPr>
+          <w:rFonts w:ascii="Times New Roman" w:eastAsia="Times New Roman" w:hAnsi="Times New Roman" w:cs="Times New Roman"/>
+          <w:sz w:val="24"/>
+          <w:szCs w:val="24"/>
+          <w:lang w:eastAsia="en-US"/>
+        </w:rPr>
+        <w:t>.64</w:t>
+      </w:r>
+      <w:r>
+        <w:rPr>
+          <w:rFonts w:ascii="Times New Roman" w:eastAsia="Times New Roman" w:hAnsi="Times New Roman" w:cs="Times New Roman"/>
+          <w:sz w:val="24"/>
+          <w:szCs w:val="24"/>
+          <w:lang w:eastAsia="en-US"/>
+        </w:rPr>
+        <w:t>)</w:t>
+      </w:r>
+      <w:r>
+        <w:rPr>
+          <w:rFonts w:ascii="Times New Roman" w:eastAsia="Times New Roman" w:hAnsi="Times New Roman" w:cs="Times New Roman"/>
+          <w:sz w:val="24"/>
+          <w:szCs w:val="24"/>
+          <w:lang w:eastAsia="en-US"/>
+        </w:rPr>
+        <w:t xml:space="preserve"> and intuitively because ridership would likely vary based on the time of day as more people would probably ride the subway to and from w</w:t>
+      </w:r>
+      <w:r>
+        <w:rPr>
+          <w:rFonts w:ascii="Times New Roman" w:eastAsia="Times New Roman" w:hAnsi="Times New Roman" w:cs="Times New Roman"/>
+          <w:sz w:val="24"/>
+          <w:szCs w:val="24"/>
+          <w:lang w:eastAsia="en-US"/>
+        </w:rPr>
+        <w:t>ork from 7 to 9 am and 4 to 6 pm (for example)</w:t>
+      </w:r>
+      <w:r>
+        <w:rPr>
+          <w:rFonts w:ascii="Times New Roman" w:eastAsia="Times New Roman" w:hAnsi="Times New Roman" w:cs="Times New Roman"/>
+          <w:sz w:val="24"/>
+          <w:szCs w:val="24"/>
+          <w:lang w:eastAsia="en-US"/>
+        </w:rPr>
+        <w:t>.</w:t>
       </w:r>
     </w:p>
     <w:p>
@@ -834,34 +1407,7 @@
           <w:szCs w:val="24"/>
           <w:lang w:eastAsia="en-US"/>
         </w:rPr>
-        <w:t>hour</w:t>
-      </w:r>
-      <w:r>
-        <w:rPr>
-          <w:rFonts w:ascii="Times New Roman" w:eastAsia="Times New Roman" w:hAnsi="Times New Roman" w:cs="Times New Roman"/>
-          <w:sz w:val="24"/>
-          <w:szCs w:val="24"/>
-          <w:lang w:eastAsia="en-US"/>
-        </w:rPr>
-        <w:t xml:space="preserve"> </w:t>
-      </w:r>
-      <w:r>
-        <w:rPr>
-          <w:rFonts w:ascii="Times New Roman" w:eastAsia="Times New Roman" w:hAnsi="Times New Roman" w:cs="Times New Roman"/>
-          <w:sz w:val="24"/>
-          <w:szCs w:val="24"/>
-          <w:lang w:eastAsia="en-US"/>
-        </w:rPr>
-        <w:t>was chosen because it was hig</w:t>
-      </w:r>
-      <w:r>
-        <w:rPr>
-          <w:rFonts w:ascii="Times New Roman" w:eastAsia="Times New Roman" w:hAnsi="Times New Roman" w:cs="Times New Roman"/>
-          <w:sz w:val="24"/>
-          <w:szCs w:val="24"/>
-          <w:lang w:eastAsia="en-US"/>
-        </w:rPr>
-        <w:t xml:space="preserve">hly linearly correlated with </w:t>
+        <w:t>w</w:t>
       </w:r>
       <w:r>
         <w:rPr>
@@ -872,7 +1418,7 @@
           <w:szCs w:val="24"/>
           <w:lang w:eastAsia="en-US"/>
         </w:rPr>
-        <w:t>ENTRIESn_hourly</w:t>
+        <w:t>eekday</w:t>
       </w:r>
       <w:r>
         <w:rPr>
@@ -890,16 +1436,52 @@
           <w:szCs w:val="24"/>
           <w:lang w:eastAsia="en-US"/>
         </w:rPr>
-        <w:t>relative to the other features and intuitively because ridership would likely vary based on the time of day as more people would probably ride the subway to and from work from 7 to 9 am and 4 to 6 pm</w:t>
-      </w:r>
-      <w:r>
-        <w:rPr>
-          <w:rFonts w:ascii="Times New Roman" w:eastAsia="Times New Roman" w:hAnsi="Times New Roman" w:cs="Times New Roman"/>
-          <w:sz w:val="24"/>
-          <w:szCs w:val="24"/>
-          <w:lang w:eastAsia="en-US"/>
-        </w:rPr>
-        <w:t xml:space="preserve">. </w:t>
+        <w:t xml:space="preserve">was </w:t>
+      </w:r>
+      <w:r>
+        <w:rPr>
+          <w:rFonts w:ascii="Times New Roman" w:eastAsia="Times New Roman" w:hAnsi="Times New Roman" w:cs="Times New Roman"/>
+          <w:sz w:val="24"/>
+          <w:szCs w:val="24"/>
+          <w:lang w:eastAsia="en-US"/>
+        </w:rPr>
+        <w:t xml:space="preserve">initially </w:t>
+      </w:r>
+      <w:r>
+        <w:rPr>
+          <w:rFonts w:ascii="Times New Roman" w:eastAsia="Times New Roman" w:hAnsi="Times New Roman" w:cs="Times New Roman"/>
+          <w:sz w:val="24"/>
+          <w:szCs w:val="24"/>
+          <w:lang w:eastAsia="en-US"/>
+        </w:rPr>
+        <w:t xml:space="preserve">chosen </w:t>
+      </w:r>
+      <w:r>
+        <w:rPr>
+          <w:rFonts w:ascii="Times New Roman" w:eastAsia="Times New Roman" w:hAnsi="Times New Roman" w:cs="Times New Roman"/>
+          <w:sz w:val="24"/>
+          <w:szCs w:val="24"/>
+          <w:lang w:eastAsia="en-US"/>
+        </w:rPr>
+        <w:t>because I would expect ridership to be higher on the weekdays when</w:t>
+      </w:r>
+      <w:r>
+        <w:rPr>
+          <w:rFonts w:ascii="Times New Roman" w:eastAsia="Times New Roman" w:hAnsi="Times New Roman" w:cs="Times New Roman"/>
+          <w:sz w:val="24"/>
+          <w:szCs w:val="24"/>
+          <w:lang w:eastAsia="en-US"/>
+        </w:rPr>
+        <w:t xml:space="preserve"> </w:t>
+      </w:r>
+      <w:r>
+        <w:rPr>
+          <w:rFonts w:ascii="Times New Roman" w:eastAsia="Times New Roman" w:hAnsi="Times New Roman" w:cs="Times New Roman"/>
+          <w:sz w:val="24"/>
+          <w:szCs w:val="24"/>
+          <w:lang w:eastAsia="en-US"/>
+        </w:rPr>
+        <w:t>most people are commuting to work as opposed to the weekend when they are more likely to be at home.</w:t>
       </w:r>
     </w:p>
     <w:p>
@@ -932,7 +1514,7 @@
           <w:szCs w:val="24"/>
           <w:lang w:eastAsia="en-US"/>
         </w:rPr>
-        <w:t>w</w:t>
+        <w:t>rai</w:t>
       </w:r>
       <w:r>
         <w:rPr>
@@ -943,75 +1525,17 @@
           <w:szCs w:val="24"/>
           <w:lang w:eastAsia="en-US"/>
         </w:rPr>
-        <w:t>eekday</w:t>
-      </w:r>
-      <w:r>
-        <w:rPr>
-          <w:rFonts w:ascii="Times New Roman" w:eastAsia="Times New Roman" w:hAnsi="Times New Roman" w:cs="Times New Roman"/>
-          <w:sz w:val="24"/>
-          <w:szCs w:val="24"/>
-          <w:lang w:eastAsia="en-US"/>
-        </w:rPr>
-        <w:t xml:space="preserve"> </w:t>
-      </w:r>
-      <w:r>
-        <w:rPr>
-          <w:rFonts w:ascii="Times New Roman" w:eastAsia="Times New Roman" w:hAnsi="Times New Roman" w:cs="Times New Roman"/>
-          <w:sz w:val="24"/>
-          <w:szCs w:val="24"/>
-          <w:lang w:eastAsia="en-US"/>
-        </w:rPr>
-        <w:t xml:space="preserve">was chosen </w:t>
-      </w:r>
-      <w:r>
-        <w:rPr>
-          <w:rFonts w:ascii="Times New Roman" w:eastAsia="Times New Roman" w:hAnsi="Times New Roman" w:cs="Times New Roman"/>
-          <w:sz w:val="24"/>
-          <w:szCs w:val="24"/>
-          <w:lang w:eastAsia="en-US"/>
-        </w:rPr>
-        <w:t>because I would expect ridership to be higher on the weekdays when</w:t>
-      </w:r>
-      <w:r>
-        <w:rPr>
-          <w:rFonts w:ascii="Times New Roman" w:eastAsia="Times New Roman" w:hAnsi="Times New Roman" w:cs="Times New Roman"/>
-          <w:sz w:val="24"/>
-          <w:szCs w:val="24"/>
-          <w:lang w:eastAsia="en-US"/>
-        </w:rPr>
-        <w:t xml:space="preserve"> </w:t>
-      </w:r>
-      <w:r>
-        <w:rPr>
-          <w:rFonts w:ascii="Times New Roman" w:eastAsia="Times New Roman" w:hAnsi="Times New Roman" w:cs="Times New Roman"/>
-          <w:sz w:val="24"/>
-          <w:szCs w:val="24"/>
-          <w:lang w:eastAsia="en-US"/>
-        </w:rPr>
-        <w:t>most people are commuting to work as opposed to the weekend when they are more likely to be at home.</w:t>
-      </w:r>
-    </w:p>
-    <w:p>
-      <w:pPr>
-        <w:spacing w:after="0" w:line="240" w:lineRule="auto"/>
-        <w:rPr>
-          <w:rFonts w:ascii="Times New Roman" w:eastAsia="Times New Roman" w:hAnsi="Times New Roman" w:cs="Times New Roman"/>
-          <w:sz w:val="24"/>
-          <w:szCs w:val="24"/>
-          <w:lang w:eastAsia="en-US"/>
-        </w:rPr>
-      </w:pPr>
-    </w:p>
-    <w:p>
-      <w:pPr>
-        <w:spacing w:after="0" w:line="240" w:lineRule="auto"/>
-        <w:rPr>
-          <w:rFonts w:ascii="Times New Roman" w:eastAsia="Times New Roman" w:hAnsi="Times New Roman" w:cs="Times New Roman"/>
-          <w:sz w:val="24"/>
-          <w:szCs w:val="24"/>
-          <w:lang w:eastAsia="en-US"/>
-        </w:rPr>
-      </w:pPr>
+        <w:t>n</w:t>
+      </w:r>
+      <w:r>
+        <w:rPr>
+          <w:rFonts w:ascii="Times New Roman" w:eastAsia="Times New Roman" w:hAnsi="Times New Roman" w:cs="Times New Roman"/>
+          <w:sz w:val="24"/>
+          <w:szCs w:val="24"/>
+          <w:lang w:eastAsia="en-US"/>
+        </w:rPr>
+        <w:t xml:space="preserve"> and </w:t>
+      </w:r>
       <w:r>
         <w:rPr>
           <w:rFonts w:ascii="Times New Roman" w:eastAsia="Times New Roman" w:hAnsi="Times New Roman" w:cs="Times New Roman"/>
@@ -1021,7 +1545,70 @@
           <w:szCs w:val="24"/>
           <w:lang w:eastAsia="en-US"/>
         </w:rPr>
-        <w:t>s</w:t>
+        <w:t>fog</w:t>
+      </w:r>
+      <w:r>
+        <w:rPr>
+          <w:rFonts w:ascii="Times New Roman" w:eastAsia="Times New Roman" w:hAnsi="Times New Roman" w:cs="Times New Roman"/>
+          <w:sz w:val="24"/>
+          <w:szCs w:val="24"/>
+          <w:lang w:eastAsia="en-US"/>
+        </w:rPr>
+        <w:t xml:space="preserve"> </w:t>
+      </w:r>
+      <w:r>
+        <w:rPr>
+          <w:rFonts w:ascii="Times New Roman" w:eastAsia="Times New Roman" w:hAnsi="Times New Roman" w:cs="Times New Roman"/>
+          <w:sz w:val="24"/>
+          <w:szCs w:val="24"/>
+          <w:lang w:eastAsia="en-US"/>
+        </w:rPr>
+        <w:t xml:space="preserve">were </w:t>
+      </w:r>
+      <w:r>
+        <w:rPr>
+          <w:rFonts w:ascii="Times New Roman" w:eastAsia="Times New Roman" w:hAnsi="Times New Roman" w:cs="Times New Roman"/>
+          <w:sz w:val="24"/>
+          <w:szCs w:val="24"/>
+          <w:lang w:eastAsia="en-US"/>
+        </w:rPr>
+        <w:t xml:space="preserve">initially </w:t>
+      </w:r>
+      <w:r>
+        <w:rPr>
+          <w:rFonts w:ascii="Times New Roman" w:eastAsia="Times New Roman" w:hAnsi="Times New Roman" w:cs="Times New Roman"/>
+          <w:sz w:val="24"/>
+          <w:szCs w:val="24"/>
+          <w:lang w:eastAsia="en-US"/>
+        </w:rPr>
+        <w:t xml:space="preserve">chosen under the assumption that New Yorkers </w:t>
+      </w:r>
+      <w:r>
+        <w:rPr>
+          <w:rFonts w:ascii="Times New Roman" w:eastAsia="Times New Roman" w:hAnsi="Times New Roman" w:cs="Times New Roman"/>
+          <w:sz w:val="24"/>
+          <w:szCs w:val="24"/>
+          <w:lang w:eastAsia="en-US"/>
+        </w:rPr>
+        <w:t>ride the subway more during bad weather instead of walking outside.</w:t>
+      </w:r>
+      <w:r>
+        <w:rPr>
+          <w:rFonts w:ascii="Times New Roman" w:eastAsia="Times New Roman" w:hAnsi="Times New Roman" w:cs="Times New Roman"/>
+          <w:sz w:val="24"/>
+          <w:szCs w:val="24"/>
+          <w:lang w:eastAsia="en-US"/>
+        </w:rPr>
+        <w:t xml:space="preserve"> </w:t>
+      </w:r>
+      <w:r>
+        <w:rPr>
+          <w:rFonts w:ascii="Times New Roman" w:eastAsia="Times New Roman" w:hAnsi="Times New Roman" w:cs="Times New Roman"/>
+          <w:sz w:val="24"/>
+          <w:szCs w:val="24"/>
+          <w:lang w:eastAsia="en-US"/>
+        </w:rPr>
+        <w:t xml:space="preserve">Same with </w:t>
       </w:r>
       <w:r>
         <w:rPr>
@@ -1032,31 +1619,290 @@
           <w:szCs w:val="24"/>
           <w:lang w:eastAsia="en-US"/>
         </w:rPr>
-        <w:t>tation</w:t>
-      </w:r>
-      <w:r>
-        <w:rPr>
-          <w:rFonts w:ascii="Times New Roman" w:eastAsia="Times New Roman" w:hAnsi="Times New Roman" w:cs="Times New Roman"/>
-          <w:sz w:val="24"/>
-          <w:szCs w:val="24"/>
-          <w:lang w:eastAsia="en-US"/>
-        </w:rPr>
-        <w:t xml:space="preserve"> and </w:t>
+        <w:t>tempi</w:t>
+      </w:r>
+      <w:r>
+        <w:rPr>
+          <w:rFonts w:ascii="Times New Roman" w:eastAsia="Times New Roman" w:hAnsi="Times New Roman" w:cs="Times New Roman"/>
+          <w:sz w:val="24"/>
+          <w:szCs w:val="24"/>
+          <w:lang w:eastAsia="en-US"/>
+        </w:rPr>
+        <w:t>, an assumption was made that people prefer to walk outside instead when the temperature was higher.</w:t>
+      </w:r>
+    </w:p>
+    <w:p>
+      <w:pPr>
+        <w:spacing w:after="0" w:line="240" w:lineRule="auto"/>
+        <w:rPr>
+          <w:rFonts w:ascii="Times New Roman" w:eastAsia="Times New Roman" w:hAnsi="Times New Roman" w:cs="Times New Roman"/>
+          <w:sz w:val="24"/>
+          <w:szCs w:val="24"/>
+          <w:lang w:eastAsia="en-US"/>
+        </w:rPr>
+      </w:pPr>
+    </w:p>
+    <w:p>
+      <w:pPr>
+        <w:spacing w:after="0" w:line="240" w:lineRule="auto"/>
+        <w:rPr>
+          <w:rFonts w:ascii="Times New Roman" w:eastAsia="Times New Roman" w:hAnsi="Times New Roman" w:cs="Times New Roman"/>
+          <w:sz w:val="24"/>
+          <w:szCs w:val="24"/>
+          <w:lang w:eastAsia="en-US"/>
+        </w:rPr>
+      </w:pPr>
+      <w:r>
+        <w:rPr>
+          <w:rFonts w:ascii="Times New Roman" w:eastAsia="Times New Roman" w:hAnsi="Times New Roman" w:cs="Times New Roman"/>
+          <w:sz w:val="24"/>
+          <w:szCs w:val="24"/>
+          <w:lang w:eastAsia="en-US"/>
+        </w:rPr>
+        <w:t xml:space="preserve">However, after computing </w:t>
+      </w:r>
+      <w:r>
+        <w:rPr>
+          <w:rFonts w:ascii="Arial" w:hAnsi="Arial" w:cs="Arial"/>
+          <w:color w:val="222222"/>
+          <w:shd w:val="clear" w:color="auto" w:fill="FFFFFF"/>
+        </w:rPr>
+        <w:t>R</w:t>
+      </w:r>
+      <w:r>
+        <w:rPr>
+          <w:rFonts w:ascii="Arial" w:hAnsi="Arial" w:cs="Arial"/>
+          <w:color w:val="222222"/>
+          <w:shd w:val="clear" w:color="auto" w:fill="FFFFFF"/>
+          <w:vertAlign w:val="superscript"/>
+        </w:rPr>
+        <w:t>2</w:t>
+      </w:r>
+      <w:r>
+        <w:rPr>
+          <w:rFonts w:ascii="Arial" w:hAnsi="Arial" w:cs="Arial"/>
+          <w:color w:val="222222"/>
+          <w:shd w:val="clear" w:color="auto" w:fill="FFFFFF"/>
+          <w:vertAlign w:val="superscript"/>
+        </w:rPr>
+        <w:t xml:space="preserve"> </w:t>
+      </w:r>
+      <w:r>
+        <w:rPr>
+          <w:rFonts w:ascii="Times New Roman" w:eastAsia="Times New Roman" w:hAnsi="Times New Roman" w:cs="Times New Roman"/>
+          <w:sz w:val="24"/>
+          <w:szCs w:val="24"/>
+          <w:lang w:eastAsia="en-US"/>
+        </w:rPr>
+        <w:t xml:space="preserve">I found these three </w:t>
+      </w:r>
+      <w:r>
+        <w:rPr>
+          <w:rFonts w:ascii="Times New Roman" w:eastAsia="Times New Roman" w:hAnsi="Times New Roman" w:cs="Times New Roman"/>
+          <w:sz w:val="24"/>
+          <w:szCs w:val="24"/>
+          <w:lang w:eastAsia="en-US"/>
+        </w:rPr>
+        <w:t xml:space="preserve">“weather” </w:t>
+      </w:r>
+      <w:r>
+        <w:rPr>
+          <w:rFonts w:ascii="Times New Roman" w:eastAsia="Times New Roman" w:hAnsi="Times New Roman" w:cs="Times New Roman"/>
+          <w:sz w:val="24"/>
+          <w:szCs w:val="24"/>
+          <w:lang w:eastAsia="en-US"/>
+        </w:rPr>
+        <w:t xml:space="preserve">variables did not help increase the predictive power of the model as </w:t>
+      </w:r>
+      <w:r>
+        <w:rPr>
+          <w:rFonts w:ascii="Arial" w:hAnsi="Arial" w:cs="Arial"/>
+          <w:color w:val="222222"/>
+          <w:shd w:val="clear" w:color="auto" w:fill="FFFFFF"/>
+        </w:rPr>
+        <w:t>R</w:t>
+      </w:r>
+      <w:r>
+        <w:rPr>
+          <w:rFonts w:ascii="Arial" w:hAnsi="Arial" w:cs="Arial"/>
+          <w:color w:val="222222"/>
+          <w:shd w:val="clear" w:color="auto" w:fill="FFFFFF"/>
+          <w:vertAlign w:val="superscript"/>
+        </w:rPr>
+        <w:t>2</w:t>
+      </w:r>
+      <w:r>
+        <w:rPr>
+          <w:rFonts w:ascii="Times New Roman" w:eastAsia="Times New Roman" w:hAnsi="Times New Roman" w:cs="Times New Roman"/>
+          <w:sz w:val="24"/>
+          <w:szCs w:val="24"/>
+          <w:lang w:eastAsia="en-US"/>
+        </w:rPr>
+        <w:t xml:space="preserve"> did not improve when adding them to the model.</w:t>
+      </w:r>
+      <w:r>
+        <w:rPr>
+          <w:rFonts w:ascii="Times New Roman" w:eastAsia="Times New Roman" w:hAnsi="Times New Roman" w:cs="Times New Roman"/>
+          <w:sz w:val="24"/>
+          <w:szCs w:val="24"/>
+          <w:lang w:eastAsia="en-US"/>
+        </w:rPr>
+        <w:t xml:space="preserve"> Adding weekday alone or combined with hour also did not have a higher </w:t>
+      </w:r>
+      <w:r>
+        <w:rPr>
+          <w:rFonts w:ascii="Arial" w:hAnsi="Arial" w:cs="Arial"/>
+          <w:color w:val="222222"/>
+          <w:shd w:val="clear" w:color="auto" w:fill="FFFFFF"/>
+        </w:rPr>
+        <w:t>R</w:t>
+      </w:r>
+      <w:r>
+        <w:rPr>
+          <w:rFonts w:ascii="Arial" w:hAnsi="Arial" w:cs="Arial"/>
+          <w:color w:val="222222"/>
+          <w:shd w:val="clear" w:color="auto" w:fill="FFFFFF"/>
+          <w:vertAlign w:val="superscript"/>
+        </w:rPr>
+        <w:t>2</w:t>
+      </w:r>
+      <w:r>
+        <w:rPr>
+          <w:rFonts w:ascii="Times New Roman" w:eastAsia="Times New Roman" w:hAnsi="Times New Roman" w:cs="Times New Roman"/>
+          <w:sz w:val="24"/>
+          <w:szCs w:val="24"/>
+          <w:lang w:eastAsia="en-US"/>
+        </w:rPr>
+        <w:t>.</w:t>
+      </w:r>
+    </w:p>
+    <w:p>
+      <w:pPr>
+        <w:spacing w:after="0" w:line="240" w:lineRule="auto"/>
+        <w:rPr>
+          <w:rFonts w:ascii="Times New Roman" w:eastAsia="Times New Roman" w:hAnsi="Times New Roman" w:cs="Times New Roman"/>
+          <w:sz w:val="24"/>
+          <w:szCs w:val="24"/>
+          <w:lang w:eastAsia="en-US"/>
+        </w:rPr>
+      </w:pPr>
+    </w:p>
+    <w:p>
+      <w:pPr>
+        <w:spacing w:after="0" w:line="240" w:lineRule="auto"/>
+        <w:rPr>
+          <w:rFonts w:ascii="Times New Roman" w:eastAsia="Times New Roman" w:hAnsi="Times New Roman" w:cs="Times New Roman"/>
+          <w:sz w:val="24"/>
+          <w:szCs w:val="24"/>
+          <w:lang w:eastAsia="en-US"/>
+        </w:rPr>
+      </w:pPr>
+      <w:r>
+        <w:rPr>
+          <w:rFonts w:ascii="Times New Roman" w:eastAsia="Times New Roman" w:hAnsi="Times New Roman" w:cs="Times New Roman"/>
+          <w:sz w:val="24"/>
+          <w:szCs w:val="24"/>
+          <w:lang w:eastAsia="en-US"/>
+        </w:rPr>
+        <w:t xml:space="preserve">The final value of </w:t>
+      </w:r>
+      <w:r>
+        <w:rPr>
+          <w:rFonts w:ascii="Arial" w:hAnsi="Arial" w:cs="Arial"/>
+          <w:color w:val="222222"/>
+          <w:shd w:val="clear" w:color="auto" w:fill="FFFFFF"/>
+        </w:rPr>
+        <w:t>R</w:t>
+      </w:r>
+      <w:r>
+        <w:rPr>
+          <w:rFonts w:ascii="Arial" w:hAnsi="Arial" w:cs="Arial"/>
+          <w:color w:val="222222"/>
+          <w:shd w:val="clear" w:color="auto" w:fill="FFFFFF"/>
+          <w:vertAlign w:val="superscript"/>
+        </w:rPr>
+        <w:t>2</w:t>
+      </w:r>
+      <w:r>
+        <w:rPr>
+          <w:rFonts w:ascii="Times New Roman" w:eastAsia="Times New Roman" w:hAnsi="Times New Roman" w:cs="Times New Roman"/>
+          <w:sz w:val="24"/>
+          <w:szCs w:val="24"/>
+          <w:lang w:eastAsia="en-US"/>
+        </w:rPr>
+        <w:t xml:space="preserve"> was </w:t>
       </w:r>
       <w:r>
         <w:rPr>
           <w:rFonts w:ascii="Times New Roman" w:eastAsia="Times New Roman" w:hAnsi="Times New Roman" w:cs="Times New Roman"/>
           <w:b/>
-          <w:i/>
-          <w:sz w:val="24"/>
-          <w:szCs w:val="24"/>
-          <w:lang w:eastAsia="en-US"/>
-        </w:rPr>
-        <w:t>UNIT</w:t>
-      </w:r>
-      <w:r>
-        <w:rPr>
-          <w:rFonts w:ascii="Times New Roman" w:eastAsia="Times New Roman" w:hAnsi="Times New Roman" w:cs="Times New Roman"/>
+          <w:sz w:val="24"/>
+          <w:szCs w:val="24"/>
+          <w:lang w:eastAsia="en-US"/>
+        </w:rPr>
+        <w:t>0.61754</w:t>
+      </w:r>
+      <w:r>
+        <w:rPr>
+          <w:rFonts w:ascii="Times New Roman" w:eastAsia="Times New Roman" w:hAnsi="Times New Roman" w:cs="Times New Roman"/>
+          <w:sz w:val="24"/>
+          <w:szCs w:val="24"/>
+          <w:lang w:eastAsia="en-US"/>
+        </w:rPr>
+        <w:t xml:space="preserve">. The chosen features were </w:t>
+      </w:r>
+      <w:r>
+        <w:rPr>
+          <w:rFonts w:ascii="Times New Roman" w:eastAsia="Times New Roman" w:hAnsi="Times New Roman" w:cs="Times New Roman"/>
+          <w:b/>
+          <w:sz w:val="24"/>
+          <w:szCs w:val="24"/>
+          <w:lang w:eastAsia="en-US"/>
+        </w:rPr>
+        <w:t xml:space="preserve">UNIT </w:t>
+      </w:r>
+      <w:r>
+        <w:rPr>
+          <w:rFonts w:ascii="Times New Roman" w:eastAsia="Times New Roman" w:hAnsi="Times New Roman" w:cs="Times New Roman"/>
+          <w:sz w:val="24"/>
+          <w:szCs w:val="24"/>
+          <w:lang w:eastAsia="en-US"/>
+        </w:rPr>
+        <w:t xml:space="preserve">(dummy variables) and </w:t>
+      </w:r>
+      <w:r>
+        <w:rPr>
+          <w:rFonts w:ascii="Times New Roman" w:eastAsia="Times New Roman" w:hAnsi="Times New Roman" w:cs="Times New Roman"/>
+          <w:b/>
+          <w:sz w:val="24"/>
+          <w:szCs w:val="24"/>
+          <w:lang w:eastAsia="en-US"/>
+        </w:rPr>
+        <w:t>hour</w:t>
+      </w:r>
+      <w:r>
+        <w:rPr>
+          <w:rFonts w:ascii="Times New Roman" w:eastAsia="Times New Roman" w:hAnsi="Times New Roman" w:cs="Times New Roman"/>
+          <w:sz w:val="24"/>
+          <w:szCs w:val="24"/>
+          <w:lang w:eastAsia="en-US"/>
+        </w:rPr>
+        <w:t xml:space="preserve">. Just under 62% of the variation of </w:t>
+      </w:r>
+      <w:r>
+        <w:rPr>
+          <w:rFonts w:ascii="Times New Roman" w:eastAsia="Times New Roman" w:hAnsi="Times New Roman" w:cs="Times New Roman"/>
+          <w:b/>
+          <w:sz w:val="24"/>
+          <w:szCs w:val="24"/>
+          <w:lang w:eastAsia="en-US"/>
+        </w:rPr>
+        <w:t>ENTRIESn_hourly</w:t>
+      </w:r>
+      <w:r>
+        <w:rPr>
+          <w:rFonts w:ascii="Times New Roman" w:eastAsia="Times New Roman" w:hAnsi="Times New Roman" w:cs="Times New Roman"/>
+          <w:b/>
           <w:sz w:val="24"/>
           <w:szCs w:val="24"/>
           <w:lang w:eastAsia="en-US"/>
@@ -1070,275 +1916,69 @@
           <w:szCs w:val="24"/>
           <w:lang w:eastAsia="en-US"/>
         </w:rPr>
-        <w:t xml:space="preserve"> were transformed to d</w:t>
-      </w:r>
-      <w:r>
-        <w:rPr>
-          <w:rFonts w:ascii="Times New Roman" w:eastAsia="Times New Roman" w:hAnsi="Times New Roman" w:cs="Times New Roman"/>
-          <w:sz w:val="24"/>
-          <w:szCs w:val="24"/>
-          <w:lang w:eastAsia="en-US"/>
-        </w:rPr>
-        <w:t>ummy variables because larger/more trafficked stations and units would be expected to have more riders as opposed to smaller stations or units.</w:t>
+        <w:t xml:space="preserve">can be explained by </w:t>
+      </w:r>
+      <w:r>
+        <w:rPr>
+          <w:rFonts w:ascii="Times New Roman" w:eastAsia="Times New Roman" w:hAnsi="Times New Roman" w:cs="Times New Roman"/>
+          <w:sz w:val="24"/>
+          <w:szCs w:val="24"/>
+          <w:lang w:eastAsia="en-US"/>
+        </w:rPr>
+        <w:t>this model with these features.</w:t>
+      </w:r>
+      <w:r>
+        <w:rPr>
+          <w:rFonts w:ascii="Times New Roman" w:eastAsia="Times New Roman" w:hAnsi="Times New Roman" w:cs="Times New Roman"/>
+          <w:sz w:val="24"/>
+          <w:szCs w:val="24"/>
+          <w:lang w:eastAsia="en-US"/>
+        </w:rPr>
+        <w:t xml:space="preserve"> </w:t>
+      </w:r>
+      <w:r>
+        <w:rPr>
+          <w:rFonts w:ascii="Times New Roman" w:eastAsia="Times New Roman" w:hAnsi="Times New Roman" w:cs="Times New Roman"/>
+          <w:sz w:val="24"/>
+          <w:szCs w:val="24"/>
+          <w:lang w:eastAsia="en-US"/>
+        </w:rPr>
+        <w:t>This does not</w:t>
+      </w:r>
+      <w:r>
+        <w:rPr>
+          <w:rFonts w:ascii="Times New Roman" w:eastAsia="Times New Roman" w:hAnsi="Times New Roman" w:cs="Times New Roman"/>
+          <w:sz w:val="24"/>
+          <w:szCs w:val="24"/>
+          <w:lang w:eastAsia="en-US"/>
+        </w:rPr>
+        <w:t xml:space="preserve"> represent a strong linear relationship between the dependent variables and the independent variable; the linear model is not appropriate for this data set. This is further supported by the fact that hour of day and ridership do not have a linear relationship as shown below.</w:t>
       </w:r>
     </w:p>
     <w:p>
       <w:pPr>
         <w:spacing w:after="0" w:line="240" w:lineRule="auto"/>
-        <w:rPr>
-          <w:rFonts w:ascii="Times New Roman" w:eastAsia="Times New Roman" w:hAnsi="Times New Roman" w:cs="Times New Roman"/>
-          <w:sz w:val="24"/>
-          <w:szCs w:val="24"/>
-          <w:lang w:eastAsia="en-US"/>
-        </w:rPr>
-      </w:pPr>
-    </w:p>
-    <w:p>
-      <w:pPr>
-        <w:spacing w:after="0" w:line="240" w:lineRule="auto"/>
-        <w:rPr>
-          <w:rFonts w:ascii="Times New Roman" w:eastAsia="Times New Roman" w:hAnsi="Times New Roman" w:cs="Times New Roman"/>
-          <w:sz w:val="24"/>
-          <w:szCs w:val="24"/>
-          <w:lang w:eastAsia="en-US"/>
-        </w:rPr>
-      </w:pPr>
-      <w:r>
-        <w:rPr>
-          <w:rFonts w:ascii="Times New Roman" w:eastAsia="Times New Roman" w:hAnsi="Times New Roman" w:cs="Times New Roman"/>
-          <w:b/>
-          <w:i/>
-          <w:sz w:val="24"/>
-          <w:szCs w:val="24"/>
-          <w:lang w:eastAsia="en-US"/>
-        </w:rPr>
-        <w:t>rai</w:t>
-      </w:r>
-      <w:r>
-        <w:rPr>
-          <w:rFonts w:ascii="Times New Roman" w:eastAsia="Times New Roman" w:hAnsi="Times New Roman" w:cs="Times New Roman"/>
-          <w:b/>
-          <w:i/>
-          <w:sz w:val="24"/>
-          <w:szCs w:val="24"/>
-          <w:lang w:eastAsia="en-US"/>
-        </w:rPr>
-        <w:t>n</w:t>
-      </w:r>
-      <w:r>
-        <w:rPr>
-          <w:rFonts w:ascii="Times New Roman" w:eastAsia="Times New Roman" w:hAnsi="Times New Roman" w:cs="Times New Roman"/>
-          <w:sz w:val="24"/>
-          <w:szCs w:val="24"/>
-          <w:lang w:eastAsia="en-US"/>
-        </w:rPr>
-        <w:t xml:space="preserve"> and </w:t>
-      </w:r>
-      <w:r>
-        <w:rPr>
-          <w:rFonts w:ascii="Times New Roman" w:eastAsia="Times New Roman" w:hAnsi="Times New Roman" w:cs="Times New Roman"/>
-          <w:b/>
-          <w:i/>
-          <w:sz w:val="24"/>
-          <w:szCs w:val="24"/>
-          <w:lang w:eastAsia="en-US"/>
-        </w:rPr>
-        <w:t>fog</w:t>
-      </w:r>
-      <w:r>
-        <w:rPr>
-          <w:rFonts w:ascii="Times New Roman" w:eastAsia="Times New Roman" w:hAnsi="Times New Roman" w:cs="Times New Roman"/>
-          <w:sz w:val="24"/>
-          <w:szCs w:val="24"/>
-          <w:lang w:eastAsia="en-US"/>
-        </w:rPr>
-        <w:t xml:space="preserve"> </w:t>
-      </w:r>
-      <w:r>
-        <w:rPr>
-          <w:rFonts w:ascii="Times New Roman" w:eastAsia="Times New Roman" w:hAnsi="Times New Roman" w:cs="Times New Roman"/>
-          <w:sz w:val="24"/>
-          <w:szCs w:val="24"/>
-          <w:lang w:eastAsia="en-US"/>
-        </w:rPr>
-        <w:t xml:space="preserve">were chosen under the assumption that New Yorkers </w:t>
-      </w:r>
-      <w:r>
-        <w:rPr>
-          <w:rFonts w:ascii="Times New Roman" w:eastAsia="Times New Roman" w:hAnsi="Times New Roman" w:cs="Times New Roman"/>
-          <w:sz w:val="24"/>
-          <w:szCs w:val="24"/>
-          <w:lang w:eastAsia="en-US"/>
-        </w:rPr>
-        <w:t>ride the subway more during bad weather instead of walking outside.</w:t>
-      </w:r>
-      <w:r>
-        <w:rPr>
-          <w:rFonts w:ascii="Times New Roman" w:eastAsia="Times New Roman" w:hAnsi="Times New Roman" w:cs="Times New Roman"/>
-          <w:sz w:val="24"/>
-          <w:szCs w:val="24"/>
-          <w:lang w:eastAsia="en-US"/>
-        </w:rPr>
-        <w:t xml:space="preserve"> </w:t>
-      </w:r>
-      <w:r>
-        <w:rPr>
-          <w:rFonts w:ascii="Times New Roman" w:eastAsia="Times New Roman" w:hAnsi="Times New Roman" w:cs="Times New Roman"/>
-          <w:sz w:val="24"/>
-          <w:szCs w:val="24"/>
-          <w:lang w:eastAsia="en-US"/>
-        </w:rPr>
-        <w:t xml:space="preserve">Same with </w:t>
-      </w:r>
-      <w:r>
-        <w:rPr>
-          <w:rFonts w:ascii="Times New Roman" w:eastAsia="Times New Roman" w:hAnsi="Times New Roman" w:cs="Times New Roman"/>
-          <w:b/>
-          <w:i/>
-          <w:sz w:val="24"/>
-          <w:szCs w:val="24"/>
-          <w:lang w:eastAsia="en-US"/>
-        </w:rPr>
-        <w:t>tempi</w:t>
-      </w:r>
-      <w:r>
-        <w:rPr>
-          <w:rFonts w:ascii="Times New Roman" w:eastAsia="Times New Roman" w:hAnsi="Times New Roman" w:cs="Times New Roman"/>
-          <w:sz w:val="24"/>
-          <w:szCs w:val="24"/>
-          <w:lang w:eastAsia="en-US"/>
-        </w:rPr>
-        <w:t>, an assumption was made that people prefer to walk outside instead when the temperature was higher.</w:t>
-      </w:r>
-    </w:p>
-    <w:p>
-      <w:pPr>
-        <w:spacing w:after="0" w:line="240" w:lineRule="auto"/>
-        <w:rPr>
-          <w:rFonts w:ascii="Times New Roman" w:eastAsia="Times New Roman" w:hAnsi="Times New Roman" w:cs="Times New Roman"/>
-          <w:sz w:val="24"/>
-          <w:szCs w:val="24"/>
-          <w:lang w:eastAsia="en-US"/>
-        </w:rPr>
-      </w:pPr>
-    </w:p>
-    <w:p>
-      <w:pPr>
-        <w:spacing w:after="0" w:line="240" w:lineRule="auto"/>
-        <w:rPr>
-          <w:rFonts w:ascii="Times New Roman" w:eastAsia="Times New Roman" w:hAnsi="Times New Roman" w:cs="Times New Roman"/>
-          <w:sz w:val="24"/>
-          <w:szCs w:val="24"/>
-          <w:lang w:eastAsia="en-US"/>
-        </w:rPr>
-      </w:pPr>
-      <w:r>
-        <w:rPr>
-          <w:rFonts w:ascii="Times New Roman" w:eastAsia="Times New Roman" w:hAnsi="Times New Roman" w:cs="Times New Roman"/>
-          <w:sz w:val="24"/>
-          <w:szCs w:val="24"/>
-          <w:lang w:eastAsia="en-US"/>
-        </w:rPr>
-        <w:t>However, after computing R2</w:t>
-      </w:r>
-      <w:r>
-        <w:rPr>
-          <w:rFonts w:ascii="Times New Roman" w:eastAsia="Times New Roman" w:hAnsi="Times New Roman" w:cs="Times New Roman"/>
-          <w:sz w:val="24"/>
-          <w:szCs w:val="24"/>
-          <w:lang w:eastAsia="en-US"/>
-        </w:rPr>
-        <w:t>(r-square)</w:t>
-      </w:r>
-      <w:r>
-        <w:rPr>
-          <w:rFonts w:ascii="Times New Roman" w:eastAsia="Times New Roman" w:hAnsi="Times New Roman" w:cs="Times New Roman"/>
-          <w:sz w:val="24"/>
-          <w:szCs w:val="24"/>
-          <w:lang w:eastAsia="en-US"/>
-        </w:rPr>
-        <w:t xml:space="preserve"> I found these three </w:t>
-      </w:r>
-      <w:r>
-        <w:rPr>
-          <w:rFonts w:ascii="Times New Roman" w:eastAsia="Times New Roman" w:hAnsi="Times New Roman" w:cs="Times New Roman"/>
-          <w:sz w:val="24"/>
-          <w:szCs w:val="24"/>
-          <w:lang w:eastAsia="en-US"/>
-        </w:rPr>
-        <w:t xml:space="preserve">“weather” </w:t>
-      </w:r>
-      <w:r>
-        <w:rPr>
-          <w:rFonts w:ascii="Times New Roman" w:eastAsia="Times New Roman" w:hAnsi="Times New Roman" w:cs="Times New Roman"/>
-          <w:sz w:val="24"/>
-          <w:szCs w:val="24"/>
-          <w:lang w:eastAsia="en-US"/>
-        </w:rPr>
-        <w:t>variables did not help increase the predictive power of the model as R2 did not improve when adding them to the model.</w:t>
-      </w:r>
-    </w:p>
-    <w:p>
-      <w:pPr>
-        <w:pStyle w:val="NormalWeb"/>
-        <w:spacing w:before="0" w:beforeAutospacing="0" w:after="0" w:afterAutospacing="0"/>
-        <w:rPr>
-          <w:rFonts w:asciiTheme="minorHAnsi" w:eastAsiaTheme="minorEastAsia" w:hAnsiTheme="minorHAnsi" w:cstheme="minorBidi"/>
-          <w:sz w:val="22"/>
-          <w:szCs w:val="22"/>
-          <w:lang w:eastAsia="ja-JP"/>
-        </w:rPr>
-      </w:pPr>
-    </w:p>
-    <w:p>
-      <w:pPr>
-        <w:pStyle w:val="Heading1"/>
-      </w:pPr>
-      <w:r>
-        <w:lastRenderedPageBreak/>
-        <w:t>VISUALIZATION</w:t>
-      </w:r>
-    </w:p>
-    <w:p>
-      <w:r>
-        <w:pict>
-          <v:shapetype id="_x0000_t75" coordsize="21600,21600" o:spt="75" o:preferrelative="t" path="m@4@5l@4@11@9@11@9@5xe" filled="f" stroked="f">
-            <v:stroke joinstyle="miter"/>
-            <v:formulas>
-              <v:f eqn="if lineDrawn pixelLineWidth 0"/>
-              <v:f eqn="sum @0 1 0"/>
-              <v:f eqn="sum 0 0 @1"/>
-              <v:f eqn="prod @2 1 2"/>
-              <v:f eqn="prod @3 21600 pixelWidth"/>
-              <v:f eqn="prod @3 21600 pixelHeight"/>
-              <v:f eqn="sum @0 0 1"/>
-              <v:f eqn="prod @6 1 2"/>
-              <v:f eqn="prod @7 21600 pixelWidth"/>
-              <v:f eqn="sum @8 21600 0"/>
-              <v:f eqn="prod @7 21600 pixelHeight"/>
-              <v:f eqn="sum @10 21600 0"/>
-            </v:formulas>
-            <v:path o:extrusionok="f" gradientshapeok="t" o:connecttype="rect"/>
-            <o:lock v:ext="edit" aspectratio="t"/>
-          </v:shapetype>
-          <v:shape id="_x0000_i1026" type="#_x0000_t75" style="width:467.75pt;height:346.65pt">
-            <v:imagedata r:id="rId9" o:title="rain"/>
-          </v:shape>
-        </w:pict>
-      </w:r>
-    </w:p>
-    <w:p>
-      <w:r>
-        <w:rPr>
+        <w:jc w:val="center"/>
+        <w:rPr>
+          <w:rFonts w:ascii="Times New Roman" w:eastAsia="Times New Roman" w:hAnsi="Times New Roman" w:cs="Times New Roman"/>
+          <w:sz w:val="24"/>
+          <w:szCs w:val="24"/>
+          <w:lang w:eastAsia="en-US"/>
+        </w:rPr>
+      </w:pPr>
+      <w:r>
+        <w:rPr>
+          <w:rFonts w:ascii="Times New Roman" w:eastAsia="Times New Roman" w:hAnsi="Times New Roman" w:cs="Times New Roman"/>
           <w:noProof/>
-          <w:lang w:eastAsia="en-US"/>
-        </w:rPr>
-        <w:lastRenderedPageBreak/>
+          <w:sz w:val="24"/>
+          <w:szCs w:val="24"/>
+          <w:lang w:eastAsia="en-US"/>
+        </w:rPr>
         <w:drawing>
           <wp:inline distT="0" distB="0" distL="0" distR="0">
-            <wp:extent cx="5943600" cy="4367915"/>
-            <wp:effectExtent l="0" t="0" r="0" b="0"/>
-            <wp:docPr id="1" name="Picture 1" descr="C:\Users\user\Documents\GitHub\NYCsubway\norain.png"/>
+            <wp:extent cx="3233706" cy="2604337"/>
+            <wp:effectExtent l="0" t="0" r="5080" b="5715"/>
+            <wp:docPr id="8" name="Picture 8" descr="C:\Users\user\Desktop\Rplot.png"/>
             <wp:cNvGraphicFramePr>
               <a:graphicFrameLocks xmlns:a="http://schemas.openxmlformats.org/drawingml/2006/main" noChangeAspect="1"/>
             </wp:cNvGraphicFramePr>
@@ -1346,13 +1986,13 @@
               <a:graphicData uri="http://schemas.openxmlformats.org/drawingml/2006/picture">
                 <pic:pic xmlns:pic="http://schemas.openxmlformats.org/drawingml/2006/picture">
                   <pic:nvPicPr>
-                    <pic:cNvPr id="0" name="Picture 4" descr="C:\Users\user\Documents\GitHub\NYCsubway\norain.png"/>
+                    <pic:cNvPr id="0" name="Picture 10" descr="C:\Users\user\Desktop\Rplot.png"/>
                     <pic:cNvPicPr>
                       <a:picLocks noChangeAspect="1" noChangeArrowheads="1"/>
                     </pic:cNvPicPr>
                   </pic:nvPicPr>
                   <pic:blipFill>
-                    <a:blip r:embed="rId10">
+                    <a:blip r:embed="rId9">
                       <a:extLst>
                         <a:ext uri="{28A0092B-C50C-407E-A947-70E740481C1C}">
                           <a14:useLocalDpi xmlns:a14="http://schemas.microsoft.com/office/drawing/2010/main" val="0"/>
@@ -1367,7 +2007,7 @@
                   <pic:spPr bwMode="auto">
                     <a:xfrm>
                       <a:off x="0" y="0"/>
-                      <a:ext cx="5943600" cy="4367915"/>
+                      <a:ext cx="3256325" cy="2622554"/>
                     </a:xfrm>
                     <a:prstGeom prst="rect">
                       <a:avLst/>
@@ -1386,6 +2026,61 @@
     </w:p>
     <w:p>
       <w:pPr>
+        <w:pStyle w:val="Heading1"/>
+      </w:pPr>
+      <w:r>
+        <w:lastRenderedPageBreak/>
+        <w:t>VISUALIZATION</w:t>
+      </w:r>
+      <w:r>
+        <w:t>S</w:t>
+      </w:r>
+    </w:p>
+    <w:p>
+      <w:r>
+        <w:rPr>
+          <w:noProof/>
+          <w:lang w:eastAsia="en-US"/>
+        </w:rPr>
+        <w:drawing>
+          <wp:inline distT="0" distB="0" distL="0" distR="0" wp14:anchorId="56910E86" wp14:editId="45405F28">
+            <wp:extent cx="7860207" cy="4056908"/>
+            <wp:effectExtent l="0" t="0" r="7620" b="1270"/>
+            <wp:docPr id="1" name="Picture 1"/>
+            <wp:cNvGraphicFramePr>
+              <a:graphicFrameLocks xmlns:a="http://schemas.openxmlformats.org/drawingml/2006/main" noChangeAspect="1"/>
+            </wp:cNvGraphicFramePr>
+            <a:graphic xmlns:a="http://schemas.openxmlformats.org/drawingml/2006/main">
+              <a:graphicData uri="http://schemas.openxmlformats.org/drawingml/2006/picture">
+                <pic:pic xmlns:pic="http://schemas.openxmlformats.org/drawingml/2006/picture">
+                  <pic:nvPicPr>
+                    <pic:cNvPr id="1" name=""/>
+                    <pic:cNvPicPr/>
+                  </pic:nvPicPr>
+                  <pic:blipFill>
+                    <a:blip r:embed="rId10"/>
+                    <a:stretch>
+                      <a:fillRect/>
+                    </a:stretch>
+                  </pic:blipFill>
+                  <pic:spPr>
+                    <a:xfrm>
+                      <a:off x="0" y="0"/>
+                      <a:ext cx="7896786" cy="4075787"/>
+                    </a:xfrm>
+                    <a:prstGeom prst="rect">
+                      <a:avLst/>
+                    </a:prstGeom>
+                  </pic:spPr>
+                </pic:pic>
+              </a:graphicData>
+            </a:graphic>
+          </wp:inline>
+        </w:drawing>
+      </w:r>
+    </w:p>
+    <w:p>
+      <w:pPr>
         <w:spacing w:after="0" w:line="240" w:lineRule="auto"/>
         <w:rPr>
           <w:rFonts w:ascii="Times New Roman" w:eastAsia="Times New Roman" w:hAnsi="Times New Roman" w:cs="Times New Roman"/>
@@ -1401,7 +2096,97 @@
           <w:szCs w:val="24"/>
           <w:lang w:eastAsia="en-US"/>
         </w:rPr>
-        <w:t>From both histograms, it appears the shape of the distribution for rain any non-rainy days</w:t>
+        <w:t>From both histograms</w:t>
+      </w:r>
+      <w:r>
+        <w:rPr>
+          <w:rFonts w:ascii="Times New Roman" w:eastAsia="Times New Roman" w:hAnsi="Times New Roman" w:cs="Times New Roman"/>
+          <w:sz w:val="24"/>
+          <w:szCs w:val="24"/>
+          <w:lang w:eastAsia="en-US"/>
+        </w:rPr>
+        <w:t xml:space="preserve"> (created in R using gg</w:t>
+      </w:r>
+      <w:r>
+        <w:rPr>
+          <w:rFonts w:ascii="Times New Roman" w:eastAsia="Times New Roman" w:hAnsi="Times New Roman" w:cs="Times New Roman"/>
+          <w:sz w:val="24"/>
+          <w:szCs w:val="24"/>
+          <w:lang w:eastAsia="en-US"/>
+        </w:rPr>
+        <w:t>p</w:t>
+      </w:r>
+      <w:r>
+        <w:rPr>
+          <w:rFonts w:ascii="Times New Roman" w:eastAsia="Times New Roman" w:hAnsi="Times New Roman" w:cs="Times New Roman"/>
+          <w:sz w:val="24"/>
+          <w:szCs w:val="24"/>
+          <w:lang w:eastAsia="en-US"/>
+        </w:rPr>
+        <w:t>lot2)</w:t>
+      </w:r>
+      <w:r>
+        <w:rPr>
+          <w:rFonts w:ascii="Times New Roman" w:eastAsia="Times New Roman" w:hAnsi="Times New Roman" w:cs="Times New Roman"/>
+          <w:sz w:val="24"/>
+          <w:szCs w:val="24"/>
+          <w:lang w:eastAsia="en-US"/>
+        </w:rPr>
+        <w:t>, it appears the shape of the distribution for rain</w:t>
+      </w:r>
+      <w:r>
+        <w:rPr>
+          <w:rFonts w:ascii="Times New Roman" w:eastAsia="Times New Roman" w:hAnsi="Times New Roman" w:cs="Times New Roman"/>
+          <w:sz w:val="24"/>
+          <w:szCs w:val="24"/>
+          <w:lang w:eastAsia="en-US"/>
+        </w:rPr>
+        <w:t>y and</w:t>
+      </w:r>
+      <w:r>
+        <w:rPr>
+          <w:rFonts w:ascii="Times New Roman" w:eastAsia="Times New Roman" w:hAnsi="Times New Roman" w:cs="Times New Roman"/>
+          <w:sz w:val="24"/>
+          <w:szCs w:val="24"/>
+          <w:lang w:eastAsia="en-US"/>
+        </w:rPr>
+        <w:t xml:space="preserve"> non-rainy days</w:t>
+      </w:r>
+      <w:r>
+        <w:rPr>
+          <w:rFonts w:ascii="Times New Roman" w:eastAsia="Times New Roman" w:hAnsi="Times New Roman" w:cs="Times New Roman"/>
+          <w:sz w:val="24"/>
+          <w:szCs w:val="24"/>
+          <w:lang w:eastAsia="en-US"/>
+        </w:rPr>
+        <w:t xml:space="preserve"> </w:t>
+      </w:r>
+      <w:r>
+        <w:rPr>
+          <w:rFonts w:ascii="Times New Roman" w:eastAsia="Times New Roman" w:hAnsi="Times New Roman" w:cs="Times New Roman"/>
+          <w:sz w:val="24"/>
+          <w:szCs w:val="24"/>
+          <w:lang w:eastAsia="en-US"/>
+        </w:rPr>
+        <w:t>is nearly identical (long tail skewed to the right). The differences in height can be attributed to the fact that the majority of the data (over 3/4) was collected on non-rainy days. If we had an equal amount of data (15 rainy days in a month and 15 non-rainy days) then the height difference would be something to inves</w:t>
+      </w:r>
+      <w:r>
+        <w:rPr>
+          <w:rFonts w:ascii="Times New Roman" w:eastAsia="Times New Roman" w:hAnsi="Times New Roman" w:cs="Times New Roman"/>
+          <w:sz w:val="24"/>
+          <w:szCs w:val="24"/>
+          <w:lang w:eastAsia="en-US"/>
+        </w:rPr>
+        <w:t>tigate. From the histograms, it</w:t>
+      </w:r>
+      <w:r>
+        <w:rPr>
+          <w:rFonts w:ascii="Times New Roman" w:eastAsia="Times New Roman" w:hAnsi="Times New Roman" w:cs="Times New Roman"/>
+          <w:sz w:val="24"/>
+          <w:szCs w:val="24"/>
+          <w:lang w:eastAsia="en-US"/>
+        </w:rPr>
+        <w:t xml:space="preserve"> doesn't appear there is any major difference between rainy and non-rainy days.</w:t>
       </w:r>
     </w:p>
     <w:p>
@@ -1414,15 +2199,6 @@
           <w:lang w:eastAsia="en-US"/>
         </w:rPr>
       </w:pPr>
-      <w:r>
-        <w:rPr>
-          <w:rFonts w:ascii="Times New Roman" w:eastAsia="Times New Roman" w:hAnsi="Times New Roman" w:cs="Times New Roman"/>
-          <w:sz w:val="24"/>
-          <w:szCs w:val="24"/>
-          <w:lang w:eastAsia="en-US"/>
-        </w:rPr>
-        <w:t>is nearly identical (long tail skewed to the right). The differences in height can be attributed to the fact that the majority of the data (over 3/4) was collected on non-rainy days. If we had an equal amount of data (15 rainy days in a month and 15 non-rainy days) then the height difference would be something to investigate. From the histograms, itt doesn't appear there is any major difference between rainy and non-rainy days.</w:t>
-      </w:r>
     </w:p>
     <w:p>
       <w:pPr>
@@ -1436,17 +2212,239 @@
       </w:pPr>
     </w:p>
     <w:p>
-      <w:r>
+      <w:pPr>
+        <w:spacing w:after="0" w:line="240" w:lineRule="auto"/>
+        <w:rPr>
+          <w:rFonts w:ascii="Times New Roman" w:eastAsia="Times New Roman" w:hAnsi="Times New Roman" w:cs="Times New Roman"/>
+          <w:sz w:val="24"/>
+          <w:szCs w:val="24"/>
+          <w:lang w:eastAsia="en-US"/>
+        </w:rPr>
+      </w:pPr>
+    </w:p>
+    <w:p>
+      <w:pPr>
+        <w:spacing w:after="0" w:line="240" w:lineRule="auto"/>
+        <w:rPr>
+          <w:rFonts w:ascii="Times New Roman" w:eastAsia="Times New Roman" w:hAnsi="Times New Roman" w:cs="Times New Roman"/>
+          <w:sz w:val="24"/>
+          <w:szCs w:val="24"/>
+          <w:lang w:eastAsia="en-US"/>
+        </w:rPr>
+      </w:pPr>
+    </w:p>
+    <w:p>
+      <w:pPr>
+        <w:spacing w:after="0" w:line="240" w:lineRule="auto"/>
+        <w:rPr>
+          <w:rFonts w:ascii="Times New Roman" w:eastAsia="Times New Roman" w:hAnsi="Times New Roman" w:cs="Times New Roman"/>
+          <w:sz w:val="24"/>
+          <w:szCs w:val="24"/>
+          <w:lang w:eastAsia="en-US"/>
+        </w:rPr>
+      </w:pPr>
+    </w:p>
+    <w:p>
+      <w:pPr>
+        <w:spacing w:after="0" w:line="240" w:lineRule="auto"/>
+        <w:rPr>
+          <w:rFonts w:ascii="Times New Roman" w:eastAsia="Times New Roman" w:hAnsi="Times New Roman" w:cs="Times New Roman"/>
+          <w:sz w:val="24"/>
+          <w:szCs w:val="24"/>
+          <w:lang w:eastAsia="en-US"/>
+        </w:rPr>
+      </w:pPr>
+    </w:p>
+    <w:p>
+      <w:pPr>
+        <w:spacing w:after="0" w:line="240" w:lineRule="auto"/>
+        <w:rPr>
+          <w:rFonts w:ascii="Times New Roman" w:eastAsia="Times New Roman" w:hAnsi="Times New Roman" w:cs="Times New Roman"/>
+          <w:sz w:val="24"/>
+          <w:szCs w:val="24"/>
+          <w:lang w:eastAsia="en-US"/>
+        </w:rPr>
+      </w:pPr>
+    </w:p>
+    <w:p>
+      <w:pPr>
+        <w:spacing w:after="0" w:line="240" w:lineRule="auto"/>
+        <w:rPr>
+          <w:rFonts w:ascii="Times New Roman" w:eastAsia="Times New Roman" w:hAnsi="Times New Roman" w:cs="Times New Roman"/>
+          <w:sz w:val="24"/>
+          <w:szCs w:val="24"/>
+          <w:lang w:eastAsia="en-US"/>
+        </w:rPr>
+      </w:pPr>
+    </w:p>
+    <w:p>
+      <w:pPr>
+        <w:spacing w:after="0" w:line="240" w:lineRule="auto"/>
+        <w:rPr>
+          <w:rFonts w:ascii="Times New Roman" w:eastAsia="Times New Roman" w:hAnsi="Times New Roman" w:cs="Times New Roman"/>
+          <w:sz w:val="24"/>
+          <w:szCs w:val="24"/>
+          <w:lang w:eastAsia="en-US"/>
+        </w:rPr>
+      </w:pPr>
+    </w:p>
+    <w:p>
+      <w:pPr>
+        <w:spacing w:after="0" w:line="240" w:lineRule="auto"/>
+        <w:rPr>
+          <w:rFonts w:ascii="Times New Roman" w:eastAsia="Times New Roman" w:hAnsi="Times New Roman" w:cs="Times New Roman"/>
+          <w:sz w:val="24"/>
+          <w:szCs w:val="24"/>
+          <w:lang w:eastAsia="en-US"/>
+        </w:rPr>
+      </w:pPr>
+    </w:p>
+    <w:p>
+      <w:pPr>
+        <w:spacing w:after="0" w:line="240" w:lineRule="auto"/>
+        <w:rPr>
+          <w:rFonts w:ascii="Times New Roman" w:eastAsia="Times New Roman" w:hAnsi="Times New Roman" w:cs="Times New Roman"/>
+          <w:sz w:val="24"/>
+          <w:szCs w:val="24"/>
+          <w:lang w:eastAsia="en-US"/>
+        </w:rPr>
+      </w:pPr>
+    </w:p>
+    <w:p>
+      <w:pPr>
+        <w:spacing w:after="0" w:line="240" w:lineRule="auto"/>
+        <w:rPr>
+          <w:rFonts w:ascii="Times New Roman" w:eastAsia="Times New Roman" w:hAnsi="Times New Roman" w:cs="Times New Roman"/>
+          <w:sz w:val="24"/>
+          <w:szCs w:val="24"/>
+          <w:lang w:eastAsia="en-US"/>
+        </w:rPr>
+      </w:pPr>
+    </w:p>
+    <w:p>
+      <w:pPr>
+        <w:spacing w:after="0" w:line="240" w:lineRule="auto"/>
+        <w:rPr>
+          <w:rFonts w:ascii="Times New Roman" w:eastAsia="Times New Roman" w:hAnsi="Times New Roman" w:cs="Times New Roman"/>
+          <w:sz w:val="24"/>
+          <w:szCs w:val="24"/>
+          <w:lang w:eastAsia="en-US"/>
+        </w:rPr>
+      </w:pPr>
+    </w:p>
+    <w:p>
+      <w:pPr>
+        <w:spacing w:after="0" w:line="240" w:lineRule="auto"/>
+        <w:rPr>
+          <w:rFonts w:ascii="Times New Roman" w:eastAsia="Times New Roman" w:hAnsi="Times New Roman" w:cs="Times New Roman"/>
+          <w:sz w:val="24"/>
+          <w:szCs w:val="24"/>
+          <w:lang w:eastAsia="en-US"/>
+        </w:rPr>
+      </w:pPr>
+    </w:p>
+    <w:p>
+      <w:pPr>
+        <w:spacing w:after="0" w:line="240" w:lineRule="auto"/>
+        <w:rPr>
+          <w:rFonts w:ascii="Times New Roman" w:eastAsia="Times New Roman" w:hAnsi="Times New Roman" w:cs="Times New Roman"/>
+          <w:sz w:val="20"/>
+          <w:szCs w:val="20"/>
+          <w:lang w:eastAsia="en-US"/>
+        </w:rPr>
+      </w:pPr>
+      <w:r>
+        <w:rPr>
+          <w:rFonts w:ascii="Times New Roman" w:eastAsia="Times New Roman" w:hAnsi="Times New Roman" w:cs="Times New Roman"/>
+          <w:sz w:val="20"/>
+          <w:szCs w:val="20"/>
+          <w:lang w:eastAsia="en-US"/>
+        </w:rPr>
+        <w:t>*Note for both histograms, the 95</w:t>
+      </w:r>
+      <w:r>
+        <w:rPr>
+          <w:rFonts w:ascii="Times New Roman" w:eastAsia="Times New Roman" w:hAnsi="Times New Roman" w:cs="Times New Roman"/>
+          <w:sz w:val="20"/>
+          <w:szCs w:val="20"/>
+          <w:vertAlign w:val="superscript"/>
+          <w:lang w:eastAsia="en-US"/>
+        </w:rPr>
+        <w:t>th</w:t>
+      </w:r>
+      <w:r>
+        <w:rPr>
+          <w:rFonts w:ascii="Times New Roman" w:eastAsia="Times New Roman" w:hAnsi="Times New Roman" w:cs="Times New Roman"/>
+          <w:sz w:val="20"/>
+          <w:szCs w:val="20"/>
+          <w:lang w:eastAsia="en-US"/>
+        </w:rPr>
+        <w:t xml:space="preserve"> quartile was chosen as the cutoff point for the upper limit of the x-axis (just beyond 6000). This is enough data to show the shape of the distribution. </w:t>
+      </w:r>
+    </w:p>
+    <w:p>
+      <w:pPr>
+        <w:tabs>
+          <w:tab w:val="left" w:pos="2508"/>
+        </w:tabs>
+        <w:jc w:val="both"/>
+      </w:pPr>
+      <w:r>
+        <w:rPr>
+          <w:noProof/>
+          <w:lang w:eastAsia="en-US"/>
+        </w:rPr>
         <w:lastRenderedPageBreak/>
-        <w:pict>
-          <v:shape id="_x0000_i1025" type="#_x0000_t75" style="width:467.75pt;height:320.9pt">
-            <v:imagedata r:id="rId11" o:title="tableau_visualization"/>
-            <v:shadow color="#404040 [2429]" opacity=".5" offset="-6pt,-6pt"/>
-          </v:shape>
-        </w:pict>
-      </w:r>
-    </w:p>
-    <w:p/>
+        <w:drawing>
+          <wp:inline distT="0" distB="0" distL="0" distR="0">
+            <wp:extent cx="7772400" cy="4197556"/>
+            <wp:effectExtent l="0" t="0" r="0" b="0"/>
+            <wp:docPr id="7" name="Picture 7" descr="C:\Users\user\Desktop\2015-01-19 17_17_00-StrokesPlus.jpg"/>
+            <wp:cNvGraphicFramePr>
+              <a:graphicFrameLocks xmlns:a="http://schemas.openxmlformats.org/drawingml/2006/main" noChangeAspect="1"/>
+            </wp:cNvGraphicFramePr>
+            <a:graphic xmlns:a="http://schemas.openxmlformats.org/drawingml/2006/main">
+              <a:graphicData uri="http://schemas.openxmlformats.org/drawingml/2006/picture">
+                <pic:pic xmlns:pic="http://schemas.openxmlformats.org/drawingml/2006/picture">
+                  <pic:nvPicPr>
+                    <pic:cNvPr id="0" name="Picture 9" descr="C:\Users\user\Desktop\2015-01-19 17_17_00-StrokesPlus.jpg"/>
+                    <pic:cNvPicPr>
+                      <a:picLocks noChangeAspect="1" noChangeArrowheads="1"/>
+                    </pic:cNvPicPr>
+                  </pic:nvPicPr>
+                  <pic:blipFill>
+                    <a:blip r:embed="rId11" cstate="print">
+                      <a:extLst>
+                        <a:ext uri="{28A0092B-C50C-407E-A947-70E740481C1C}">
+                          <a14:useLocalDpi xmlns:a14="http://schemas.microsoft.com/office/drawing/2010/main" val="0"/>
+                        </a:ext>
+                      </a:extLst>
+                    </a:blip>
+                    <a:srcRect/>
+                    <a:stretch>
+                      <a:fillRect/>
+                    </a:stretch>
+                  </pic:blipFill>
+                  <pic:spPr bwMode="auto">
+                    <a:xfrm>
+                      <a:off x="0" y="0"/>
+                      <a:ext cx="7772400" cy="4197556"/>
+                    </a:xfrm>
+                    <a:prstGeom prst="rect">
+                      <a:avLst/>
+                    </a:prstGeom>
+                    <a:noFill/>
+                    <a:ln>
+                      <a:noFill/>
+                    </a:ln>
+                  </pic:spPr>
+                </pic:pic>
+              </a:graphicData>
+            </a:graphic>
+          </wp:inline>
+        </w:drawing>
+      </w:r>
+    </w:p>
     <w:p>
       <w:pPr>
         <w:spacing w:after="0" w:line="240" w:lineRule="auto"/>
@@ -1464,25 +2462,158 @@
           <w:szCs w:val="24"/>
           <w:lang w:eastAsia="en-US"/>
         </w:rPr>
-        <w:t>This second visualization was created using Tableau Public (which connects to Excel and csv files). It shows the dail</w:t>
-      </w:r>
-      <w:r>
-        <w:rPr>
-          <w:rFonts w:ascii="Times New Roman" w:eastAsia="Times New Roman" w:hAnsi="Times New Roman" w:cs="Times New Roman"/>
-          <w:sz w:val="24"/>
-          <w:szCs w:val="24"/>
-          <w:lang w:eastAsia="en-US"/>
-        </w:rPr>
-        <w:t xml:space="preserve">y median Entries on a Unit </w:t>
-      </w:r>
-      <w:r>
-        <w:rPr>
-          <w:rFonts w:ascii="Times New Roman" w:eastAsia="Times New Roman" w:hAnsi="Times New Roman" w:cs="Times New Roman"/>
-          <w:sz w:val="24"/>
-          <w:szCs w:val="24"/>
-          <w:lang w:eastAsia="en-US"/>
-        </w:rPr>
-        <w:t>basis. The days that it rained are colored in blue. Some interesting insights from this visualization are:</w:t>
+        <w:t>This second visualizatio</w:t>
+      </w:r>
+      <w:r>
+        <w:rPr>
+          <w:rFonts w:ascii="Times New Roman" w:eastAsia="Times New Roman" w:hAnsi="Times New Roman" w:cs="Times New Roman"/>
+          <w:sz w:val="24"/>
+          <w:szCs w:val="24"/>
+          <w:lang w:eastAsia="en-US"/>
+        </w:rPr>
+        <w:t>n was created using Tableau</w:t>
+      </w:r>
+      <w:r>
+        <w:rPr>
+          <w:rFonts w:ascii="Times New Roman" w:eastAsia="Times New Roman" w:hAnsi="Times New Roman" w:cs="Times New Roman"/>
+          <w:sz w:val="24"/>
+          <w:szCs w:val="24"/>
+          <w:lang w:eastAsia="en-US"/>
+        </w:rPr>
+        <w:t>. It shows the dail</w:t>
+      </w:r>
+      <w:r>
+        <w:rPr>
+          <w:rFonts w:ascii="Times New Roman" w:eastAsia="Times New Roman" w:hAnsi="Times New Roman" w:cs="Times New Roman"/>
+          <w:sz w:val="24"/>
+          <w:szCs w:val="24"/>
+          <w:lang w:eastAsia="en-US"/>
+        </w:rPr>
+        <w:t xml:space="preserve">y </w:t>
+      </w:r>
+      <w:r>
+        <w:rPr>
+          <w:rFonts w:ascii="Times New Roman" w:eastAsia="Times New Roman" w:hAnsi="Times New Roman" w:cs="Times New Roman"/>
+          <w:b/>
+          <w:sz w:val="24"/>
+          <w:szCs w:val="24"/>
+          <w:lang w:eastAsia="en-US"/>
+        </w:rPr>
+        <w:t>median</w:t>
+      </w:r>
+      <w:r>
+        <w:rPr>
+          <w:rFonts w:ascii="Times New Roman" w:eastAsia="Times New Roman" w:hAnsi="Times New Roman" w:cs="Times New Roman"/>
+          <w:sz w:val="24"/>
+          <w:szCs w:val="24"/>
+          <w:lang w:eastAsia="en-US"/>
+        </w:rPr>
+        <w:t xml:space="preserve"> entries on a u</w:t>
+      </w:r>
+      <w:r>
+        <w:rPr>
+          <w:rFonts w:ascii="Times New Roman" w:eastAsia="Times New Roman" w:hAnsi="Times New Roman" w:cs="Times New Roman"/>
+          <w:sz w:val="24"/>
+          <w:szCs w:val="24"/>
+          <w:lang w:eastAsia="en-US"/>
+        </w:rPr>
+        <w:t xml:space="preserve">nit </w:t>
+      </w:r>
+      <w:r>
+        <w:rPr>
+          <w:rFonts w:ascii="Times New Roman" w:eastAsia="Times New Roman" w:hAnsi="Times New Roman" w:cs="Times New Roman"/>
+          <w:sz w:val="24"/>
+          <w:szCs w:val="24"/>
+          <w:lang w:eastAsia="en-US"/>
+        </w:rPr>
+        <w:t>basis. The day</w:t>
+      </w:r>
+      <w:r>
+        <w:rPr>
+          <w:rFonts w:ascii="Times New Roman" w:eastAsia="Times New Roman" w:hAnsi="Times New Roman" w:cs="Times New Roman"/>
+          <w:sz w:val="24"/>
+          <w:szCs w:val="24"/>
+          <w:lang w:eastAsia="en-US"/>
+        </w:rPr>
+        <w:t xml:space="preserve">s that it rained are </w:t>
+      </w:r>
+      <w:r>
+        <w:rPr>
+          <w:rFonts w:ascii="Times New Roman" w:eastAsia="Times New Roman" w:hAnsi="Times New Roman" w:cs="Times New Roman"/>
+          <w:color w:val="1B587C" w:themeColor="accent3"/>
+          <w:sz w:val="24"/>
+          <w:szCs w:val="24"/>
+          <w:lang w:eastAsia="en-US"/>
+        </w:rPr>
+        <w:t>blue</w:t>
+      </w:r>
+      <w:r>
+        <w:rPr>
+          <w:rFonts w:ascii="Times New Roman" w:eastAsia="Times New Roman" w:hAnsi="Times New Roman" w:cs="Times New Roman"/>
+          <w:color w:val="1B587C" w:themeColor="accent3"/>
+          <w:sz w:val="24"/>
+          <w:szCs w:val="24"/>
+          <w:lang w:eastAsia="en-US"/>
+        </w:rPr>
+        <w:t xml:space="preserve"> </w:t>
+      </w:r>
+      <w:r>
+        <w:rPr>
+          <w:rFonts w:ascii="Times New Roman" w:eastAsia="Times New Roman" w:hAnsi="Times New Roman" w:cs="Times New Roman"/>
+          <w:color w:val="000000" w:themeColor="text1"/>
+          <w:sz w:val="24"/>
+          <w:szCs w:val="24"/>
+          <w:lang w:eastAsia="en-US"/>
+        </w:rPr>
+        <w:t>and that it didn</w:t>
+      </w:r>
+      <w:r>
+        <w:rPr>
+          <w:rFonts w:ascii="Times New Roman" w:eastAsia="Times New Roman" w:hAnsi="Times New Roman" w:cs="Times New Roman"/>
+          <w:color w:val="000000" w:themeColor="text1"/>
+          <w:sz w:val="24"/>
+          <w:szCs w:val="24"/>
+          <w:lang w:eastAsia="en-US"/>
+        </w:rPr>
+        <w:t>’</w:t>
+      </w:r>
+      <w:r>
+        <w:rPr>
+          <w:rFonts w:ascii="Times New Roman" w:eastAsia="Times New Roman" w:hAnsi="Times New Roman" w:cs="Times New Roman"/>
+          <w:color w:val="000000" w:themeColor="text1"/>
+          <w:sz w:val="24"/>
+          <w:szCs w:val="24"/>
+          <w:lang w:eastAsia="en-US"/>
+        </w:rPr>
+        <w:t xml:space="preserve">t rain are </w:t>
+      </w:r>
+      <w:r>
+        <w:rPr>
+          <w:rFonts w:ascii="Times New Roman" w:eastAsia="Times New Roman" w:hAnsi="Times New Roman" w:cs="Times New Roman"/>
+          <w:color w:val="FFC000"/>
+          <w:sz w:val="24"/>
+          <w:szCs w:val="24"/>
+          <w:lang w:eastAsia="en-US"/>
+        </w:rPr>
+        <w:t>yellow</w:t>
+      </w:r>
+      <w:r>
+        <w:rPr>
+          <w:rFonts w:ascii="Times New Roman" w:eastAsia="Times New Roman" w:hAnsi="Times New Roman" w:cs="Times New Roman"/>
+          <w:sz w:val="24"/>
+          <w:szCs w:val="24"/>
+          <w:lang w:eastAsia="en-US"/>
+        </w:rPr>
+        <w:t xml:space="preserve">. The circles show the median of the original dataset (rainy and non-rainy data combined). </w:t>
+      </w:r>
+      <w:r>
+        <w:rPr>
+          <w:rFonts w:ascii="Times New Roman" w:eastAsia="Times New Roman" w:hAnsi="Times New Roman" w:cs="Times New Roman"/>
+          <w:sz w:val="24"/>
+          <w:szCs w:val="24"/>
+          <w:lang w:eastAsia="en-US"/>
+        </w:rPr>
+        <w:t>Some interesting insights from this visualization are:</w:t>
       </w:r>
     </w:p>
     <w:p>
@@ -1507,7 +2638,43 @@
           <w:szCs w:val="24"/>
           <w:lang w:eastAsia="en-US"/>
         </w:rPr>
-        <w:t>There are days when it rained consecutively from the 14th to the 20th and then there are 3 data points that could reflect the fact that it rained for a brief part of the day (1,109, 450, and 355).</w:t>
+        <w:t>There are days when it rained consecutively from the 14th to the 20th and then there are 3 data points that could reflect the fact that it rained for a brief part of the day</w:t>
+      </w:r>
+      <w:r>
+        <w:rPr>
+          <w:rFonts w:ascii="Times New Roman" w:eastAsia="Times New Roman" w:hAnsi="Times New Roman" w:cs="Times New Roman"/>
+          <w:sz w:val="24"/>
+          <w:szCs w:val="24"/>
+          <w:lang w:eastAsia="en-US"/>
+        </w:rPr>
+        <w:t xml:space="preserve"> only</w:t>
+      </w:r>
+      <w:r>
+        <w:rPr>
+          <w:rFonts w:ascii="Times New Roman" w:eastAsia="Times New Roman" w:hAnsi="Times New Roman" w:cs="Times New Roman"/>
+          <w:sz w:val="24"/>
+          <w:szCs w:val="24"/>
+          <w:lang w:eastAsia="en-US"/>
+        </w:rPr>
+        <w:t xml:space="preserve"> (1,</w:t>
+      </w:r>
+      <w:r>
+        <w:rPr>
+          <w:rFonts w:ascii="Times New Roman" w:eastAsia="Times New Roman" w:hAnsi="Times New Roman" w:cs="Times New Roman"/>
+          <w:sz w:val="24"/>
+          <w:szCs w:val="24"/>
+          <w:lang w:eastAsia="en-US"/>
+        </w:rPr>
+        <w:t>086</w:t>
+      </w:r>
+      <w:r>
+        <w:rPr>
+          <w:rFonts w:ascii="Times New Roman" w:eastAsia="Times New Roman" w:hAnsi="Times New Roman" w:cs="Times New Roman"/>
+          <w:sz w:val="24"/>
+          <w:szCs w:val="24"/>
+          <w:lang w:eastAsia="en-US"/>
+        </w:rPr>
+        <w:t>, 450, and 355).</w:t>
       </w:r>
     </w:p>
     <w:p>
@@ -1532,7 +2699,143 @@
           <w:szCs w:val="24"/>
           <w:lang w:eastAsia="en-US"/>
         </w:rPr>
-        <w:t>On the 15th of May, there was a huge spike in ridership, perhaps there was a concert or some other big event on that date that increased ridership more than usual. There was a Yankees vs Red Sox game on this day at Yankee stadium which could help explain this.</w:t>
+        <w:t>In the middle of the graph, you can see that t</w:t>
+      </w:r>
+      <w:r>
+        <w:rPr>
+          <w:rFonts w:ascii="Times New Roman" w:eastAsia="Times New Roman" w:hAnsi="Times New Roman" w:cs="Times New Roman"/>
+          <w:sz w:val="24"/>
+          <w:szCs w:val="24"/>
+          <w:lang w:eastAsia="en-US"/>
+        </w:rPr>
+        <w:t>here was a huge spike in ridership</w:t>
+      </w:r>
+      <w:r>
+        <w:rPr>
+          <w:rFonts w:ascii="Times New Roman" w:eastAsia="Times New Roman" w:hAnsi="Times New Roman" w:cs="Times New Roman"/>
+          <w:sz w:val="24"/>
+          <w:szCs w:val="24"/>
+          <w:lang w:eastAsia="en-US"/>
+        </w:rPr>
+        <w:t xml:space="preserve"> (6,046)</w:t>
+      </w:r>
+      <w:r>
+        <w:rPr>
+          <w:rFonts w:ascii="Times New Roman" w:eastAsia="Times New Roman" w:hAnsi="Times New Roman" w:cs="Times New Roman"/>
+          <w:sz w:val="24"/>
+          <w:szCs w:val="24"/>
+          <w:lang w:eastAsia="en-US"/>
+        </w:rPr>
+        <w:t xml:space="preserve">; </w:t>
+      </w:r>
+      <w:r>
+        <w:rPr>
+          <w:rFonts w:ascii="Times New Roman" w:eastAsia="Times New Roman" w:hAnsi="Times New Roman" w:cs="Times New Roman"/>
+          <w:sz w:val="24"/>
+          <w:szCs w:val="24"/>
+          <w:lang w:eastAsia="en-US"/>
+        </w:rPr>
+        <w:t>perhaps th</w:t>
+      </w:r>
+      <w:r>
+        <w:rPr>
+          <w:rFonts w:ascii="Times New Roman" w:eastAsia="Times New Roman" w:hAnsi="Times New Roman" w:cs="Times New Roman"/>
+          <w:sz w:val="24"/>
+          <w:szCs w:val="24"/>
+          <w:lang w:eastAsia="en-US"/>
+        </w:rPr>
+        <w:t xml:space="preserve">ere was some </w:t>
+      </w:r>
+      <w:r>
+        <w:rPr>
+          <w:rFonts w:ascii="Times New Roman" w:eastAsia="Times New Roman" w:hAnsi="Times New Roman" w:cs="Times New Roman"/>
+          <w:sz w:val="24"/>
+          <w:szCs w:val="24"/>
+          <w:lang w:eastAsia="en-US"/>
+        </w:rPr>
+        <w:t>big event on that date that increased ridership more than usual</w:t>
+      </w:r>
+      <w:r>
+        <w:rPr>
+          <w:rFonts w:ascii="Times New Roman" w:eastAsia="Times New Roman" w:hAnsi="Times New Roman" w:cs="Times New Roman"/>
+          <w:sz w:val="24"/>
+          <w:szCs w:val="24"/>
+          <w:lang w:eastAsia="en-US"/>
+        </w:rPr>
+        <w:t xml:space="preserve"> (a possible confounding variable)</w:t>
+      </w:r>
+      <w:r>
+        <w:rPr>
+          <w:rFonts w:ascii="Times New Roman" w:eastAsia="Times New Roman" w:hAnsi="Times New Roman" w:cs="Times New Roman"/>
+          <w:sz w:val="24"/>
+          <w:szCs w:val="24"/>
+          <w:lang w:eastAsia="en-US"/>
+        </w:rPr>
+        <w:t xml:space="preserve">. </w:t>
+      </w:r>
+      <w:r>
+        <w:rPr>
+          <w:rFonts w:ascii="Times New Roman" w:eastAsia="Times New Roman" w:hAnsi="Times New Roman" w:cs="Times New Roman"/>
+          <w:sz w:val="24"/>
+          <w:szCs w:val="24"/>
+          <w:lang w:eastAsia="en-US"/>
+        </w:rPr>
+        <w:t xml:space="preserve">I actually found there was a baseball </w:t>
+      </w:r>
+      <w:r>
+        <w:rPr>
+          <w:rFonts w:ascii="Times New Roman" w:eastAsia="Times New Roman" w:hAnsi="Times New Roman" w:cs="Times New Roman"/>
+          <w:sz w:val="24"/>
+          <w:szCs w:val="24"/>
+          <w:lang w:eastAsia="en-US"/>
+        </w:rPr>
+        <w:t>a</w:t>
+      </w:r>
+      <w:r>
+        <w:rPr>
+          <w:rFonts w:ascii="Times New Roman" w:eastAsia="Times New Roman" w:hAnsi="Times New Roman" w:cs="Times New Roman"/>
+          <w:sz w:val="24"/>
+          <w:szCs w:val="24"/>
+          <w:lang w:eastAsia="en-US"/>
+        </w:rPr>
+        <w:t>gainst the Boston Red Sox on May 15</w:t>
+      </w:r>
+      <w:r>
+        <w:rPr>
+          <w:rFonts w:ascii="Times New Roman" w:eastAsia="Times New Roman" w:hAnsi="Times New Roman" w:cs="Times New Roman"/>
+          <w:sz w:val="24"/>
+          <w:szCs w:val="24"/>
+          <w:vertAlign w:val="superscript"/>
+          <w:lang w:eastAsia="en-US"/>
+        </w:rPr>
+        <w:t>th</w:t>
+      </w:r>
+      <w:r>
+        <w:rPr>
+          <w:rFonts w:ascii="Times New Roman" w:eastAsia="Times New Roman" w:hAnsi="Times New Roman" w:cs="Times New Roman"/>
+          <w:sz w:val="24"/>
+          <w:szCs w:val="24"/>
+          <w:lang w:eastAsia="en-US"/>
+        </w:rPr>
+        <w:t>, 2011</w:t>
+      </w:r>
+      <w:r>
+        <w:rPr>
+          <w:rFonts w:ascii="Times New Roman" w:eastAsia="Times New Roman" w:hAnsi="Times New Roman" w:cs="Times New Roman"/>
+          <w:sz w:val="24"/>
+          <w:szCs w:val="24"/>
+          <w:lang w:eastAsia="en-US"/>
+        </w:rPr>
+        <w:t xml:space="preserve"> at Yankee stadiu</w:t>
+      </w:r>
+      <w:r>
+        <w:rPr>
+          <w:rFonts w:ascii="Times New Roman" w:eastAsia="Times New Roman" w:hAnsi="Times New Roman" w:cs="Times New Roman"/>
+          <w:sz w:val="24"/>
+          <w:szCs w:val="24"/>
+          <w:lang w:eastAsia="en-US"/>
+        </w:rPr>
+        <w:t>m that could explain this outlier.</w:t>
       </w:r>
     </w:p>
     <w:p>
@@ -1566,7 +2869,150 @@
           <w:szCs w:val="24"/>
           <w:lang w:eastAsia="en-US"/>
         </w:rPr>
-        <w:t xml:space="preserve"> Median ridership doesn’t increase past 1300 except for one outlier (6,046).</w:t>
+        <w:t xml:space="preserve"> Median ridership doesn’t increase past 1300 except for one outlier (6,046)</w:t>
+      </w:r>
+      <w:r>
+        <w:rPr>
+          <w:rFonts w:ascii="Times New Roman" w:eastAsia="Times New Roman" w:hAnsi="Times New Roman" w:cs="Times New Roman"/>
+          <w:sz w:val="24"/>
+          <w:szCs w:val="24"/>
+          <w:lang w:eastAsia="en-US"/>
+        </w:rPr>
+        <w:t xml:space="preserve"> mentioned previously</w:t>
+      </w:r>
+      <w:r>
+        <w:rPr>
+          <w:rFonts w:ascii="Times New Roman" w:eastAsia="Times New Roman" w:hAnsi="Times New Roman" w:cs="Times New Roman"/>
+          <w:sz w:val="24"/>
+          <w:szCs w:val="24"/>
+          <w:lang w:eastAsia="en-US"/>
+        </w:rPr>
+        <w:t>.</w:t>
+      </w:r>
+    </w:p>
+    <w:p>
+      <w:pPr>
+        <w:pStyle w:val="ListParagraph"/>
+        <w:numPr>
+          <w:ilvl w:val="0"/>
+          <w:numId w:val="14"/>
+        </w:numPr>
+        <w:spacing w:after="0" w:line="240" w:lineRule="auto"/>
+        <w:rPr>
+          <w:rFonts w:ascii="Times New Roman" w:eastAsia="Times New Roman" w:hAnsi="Times New Roman" w:cs="Times New Roman"/>
+          <w:sz w:val="24"/>
+          <w:szCs w:val="24"/>
+          <w:lang w:eastAsia="en-US"/>
+        </w:rPr>
+      </w:pPr>
+      <w:r>
+        <w:rPr>
+          <w:rFonts w:ascii="Times New Roman" w:eastAsia="Times New Roman" w:hAnsi="Times New Roman" w:cs="Times New Roman"/>
+          <w:sz w:val="24"/>
+          <w:szCs w:val="24"/>
+          <w:lang w:eastAsia="en-US"/>
+        </w:rPr>
+        <w:t>The circles</w:t>
+      </w:r>
+      <w:r>
+        <w:rPr>
+          <w:rFonts w:ascii="Times New Roman" w:eastAsia="Times New Roman" w:hAnsi="Times New Roman" w:cs="Times New Roman"/>
+          <w:sz w:val="24"/>
+          <w:szCs w:val="24"/>
+          <w:lang w:eastAsia="en-US"/>
+        </w:rPr>
+        <w:t xml:space="preserve"> (original dataset with no segregation rainy/non-rainy separation)</w:t>
+      </w:r>
+      <w:r>
+        <w:rPr>
+          <w:rFonts w:ascii="Times New Roman" w:eastAsia="Times New Roman" w:hAnsi="Times New Roman" w:cs="Times New Roman"/>
+          <w:sz w:val="24"/>
+          <w:szCs w:val="24"/>
+          <w:lang w:eastAsia="en-US"/>
+        </w:rPr>
+        <w:t xml:space="preserve"> show the robustness</w:t>
+      </w:r>
+      <w:r>
+        <w:rPr>
+          <w:rFonts w:ascii="Times New Roman" w:eastAsia="Times New Roman" w:hAnsi="Times New Roman" w:cs="Times New Roman"/>
+          <w:sz w:val="24"/>
+          <w:szCs w:val="24"/>
+          <w:lang w:eastAsia="en-US"/>
+        </w:rPr>
+        <w:t xml:space="preserve"> of </w:t>
+      </w:r>
+      <w:r>
+        <w:rPr>
+          <w:rFonts w:ascii="Times New Roman" w:eastAsia="Times New Roman" w:hAnsi="Times New Roman" w:cs="Times New Roman"/>
+          <w:sz w:val="24"/>
+          <w:szCs w:val="24"/>
+          <w:lang w:eastAsia="en-US"/>
+        </w:rPr>
+        <w:t>using</w:t>
+      </w:r>
+      <w:r>
+        <w:rPr>
+          <w:rFonts w:ascii="Times New Roman" w:eastAsia="Times New Roman" w:hAnsi="Times New Roman" w:cs="Times New Roman"/>
+          <w:sz w:val="24"/>
+          <w:szCs w:val="24"/>
+          <w:lang w:eastAsia="en-US"/>
+        </w:rPr>
+        <w:t xml:space="preserve"> </w:t>
+      </w:r>
+      <w:r>
+        <w:rPr>
+          <w:rFonts w:ascii="Times New Roman" w:eastAsia="Times New Roman" w:hAnsi="Times New Roman" w:cs="Times New Roman"/>
+          <w:sz w:val="24"/>
+          <w:szCs w:val="24"/>
+          <w:lang w:eastAsia="en-US"/>
+        </w:rPr>
+        <w:t xml:space="preserve">the </w:t>
+      </w:r>
+      <w:r>
+        <w:rPr>
+          <w:rFonts w:ascii="Times New Roman" w:eastAsia="Times New Roman" w:hAnsi="Times New Roman" w:cs="Times New Roman"/>
+          <w:sz w:val="24"/>
+          <w:szCs w:val="24"/>
+          <w:lang w:eastAsia="en-US"/>
+        </w:rPr>
+        <w:t>median</w:t>
+      </w:r>
+      <w:r>
+        <w:rPr>
+          <w:rFonts w:ascii="Times New Roman" w:eastAsia="Times New Roman" w:hAnsi="Times New Roman" w:cs="Times New Roman"/>
+          <w:sz w:val="24"/>
+          <w:szCs w:val="24"/>
+          <w:lang w:eastAsia="en-US"/>
+        </w:rPr>
+        <w:t xml:space="preserve"> as the statistic</w:t>
+      </w:r>
+      <w:r>
+        <w:rPr>
+          <w:rFonts w:ascii="Times New Roman" w:eastAsia="Times New Roman" w:hAnsi="Times New Roman" w:cs="Times New Roman"/>
+          <w:sz w:val="24"/>
+          <w:szCs w:val="24"/>
+          <w:lang w:eastAsia="en-US"/>
+        </w:rPr>
+        <w:t xml:space="preserve"> as opposed to the mean as it is not effected by outliers like the mean is.</w:t>
+      </w:r>
+    </w:p>
+    <w:p>
+      <w:pPr>
+        <w:rPr>
+          <w:rFonts w:ascii="Times New Roman" w:eastAsia="Times New Roman" w:hAnsi="Times New Roman" w:cs="Times New Roman"/>
+          <w:sz w:val="24"/>
+          <w:szCs w:val="24"/>
+          <w:lang w:eastAsia="en-US"/>
+        </w:rPr>
+      </w:pPr>
+      <w:r>
+        <w:rPr>
+          <w:rFonts w:ascii="Times New Roman" w:eastAsia="Times New Roman" w:hAnsi="Times New Roman" w:cs="Times New Roman"/>
+          <w:sz w:val="24"/>
+          <w:szCs w:val="24"/>
+          <w:lang w:eastAsia="en-US"/>
+        </w:rPr>
+        <w:br w:type="page"/>
       </w:r>
     </w:p>
     <w:p>
@@ -1574,6 +3020,7 @@
         <w:pStyle w:val="Heading1"/>
       </w:pPr>
       <w:r>
+        <w:lastRenderedPageBreak/>
         <w:t>CONCLUSION</w:t>
       </w:r>
     </w:p>
@@ -1612,7 +3059,76 @@
           <w:szCs w:val="24"/>
           <w:lang w:eastAsia="en-US"/>
         </w:rPr>
-        <w:t>, more people on average do ride the subway when it is raining vs when it is not raining.</w:t>
+        <w:t>, more people on average do ride the subway</w:t>
+      </w:r>
+      <w:r>
+        <w:rPr>
+          <w:rFonts w:ascii="Times New Roman" w:eastAsia="Times New Roman" w:hAnsi="Times New Roman" w:cs="Times New Roman"/>
+          <w:sz w:val="24"/>
+          <w:szCs w:val="24"/>
+          <w:lang w:eastAsia="en-US"/>
+        </w:rPr>
+        <w:t xml:space="preserve"> in New York </w:t>
+      </w:r>
+      <w:r>
+        <w:rPr>
+          <w:rFonts w:ascii="Times New Roman" w:eastAsia="Times New Roman" w:hAnsi="Times New Roman" w:cs="Times New Roman"/>
+          <w:sz w:val="24"/>
+          <w:szCs w:val="24"/>
+          <w:lang w:eastAsia="en-US"/>
+        </w:rPr>
+        <w:t>when it is raining vs when it is not raining.</w:t>
+      </w:r>
+      <w:r>
+        <w:rPr>
+          <w:rFonts w:ascii="Times New Roman" w:eastAsia="Times New Roman" w:hAnsi="Times New Roman" w:cs="Times New Roman"/>
+          <w:sz w:val="24"/>
+          <w:szCs w:val="24"/>
+          <w:lang w:eastAsia="en-US"/>
+        </w:rPr>
+        <w:t xml:space="preserve"> This is supported by the Mann-Whitney U Test results which show that the 182 difference in averages is statistically significant. However, the difference is not enough to say there is any practical difference or enough to predict higher or lower ridership based on the presence of rain. Supporting this conclusion, it is quite telling that adding rain to the predictive model did not increase</w:t>
+      </w:r>
+      <w:r>
+        <w:rPr>
+          <w:rFonts w:ascii="Arial" w:hAnsi="Arial" w:cs="Arial"/>
+          <w:color w:val="222222"/>
+          <w:shd w:val="clear" w:color="auto" w:fill="FFFFFF"/>
+        </w:rPr>
+        <w:t xml:space="preserve"> </w:t>
+      </w:r>
+      <w:r>
+        <w:rPr>
+          <w:rFonts w:ascii="Arial" w:hAnsi="Arial" w:cs="Arial"/>
+          <w:color w:val="222222"/>
+          <w:shd w:val="clear" w:color="auto" w:fill="FFFFFF"/>
+        </w:rPr>
+        <w:t>R</w:t>
+      </w:r>
+      <w:r>
+        <w:rPr>
+          <w:rFonts w:ascii="Arial" w:hAnsi="Arial" w:cs="Arial"/>
+          <w:color w:val="222222"/>
+          <w:shd w:val="clear" w:color="auto" w:fill="FFFFFF"/>
+          <w:vertAlign w:val="superscript"/>
+        </w:rPr>
+        <w:t>2</w:t>
+      </w:r>
+      <w:r>
+        <w:rPr>
+          <w:rFonts w:ascii="Times New Roman" w:eastAsia="Times New Roman" w:hAnsi="Times New Roman" w:cs="Times New Roman"/>
+          <w:sz w:val="24"/>
+          <w:szCs w:val="24"/>
+          <w:lang w:eastAsia="en-US"/>
+        </w:rPr>
+        <w:t>. If rain did have a large impact on ridership, we would have expected it to definitely be part of the final model that was chosen. Finally, the comparative histograms show the distributions are nearly identical in shape except for the y-axis height (frequency) which can be attributed to the fact that there were less rainy days than non-rainy days in May 2011.</w:t>
+      </w:r>
+    </w:p>
+    <w:p>
+      <w:pPr>
+        <w:pStyle w:val="Heading1"/>
+      </w:pPr>
+      <w:r>
+        <w:t>REFLECTION</w:t>
       </w:r>
     </w:p>
     <w:p>
@@ -1625,6 +3141,123 @@
           <w:lang w:eastAsia="en-US"/>
         </w:rPr>
       </w:pPr>
+      <w:r>
+        <w:rPr>
+          <w:rFonts w:ascii="Times New Roman" w:eastAsia="Times New Roman" w:hAnsi="Times New Roman" w:cs="Times New Roman"/>
+          <w:sz w:val="24"/>
+          <w:szCs w:val="24"/>
+          <w:lang w:eastAsia="en-US"/>
+        </w:rPr>
+        <w:t xml:space="preserve">One of the major shortcomings of the dataset is it </w:t>
+      </w:r>
+      <w:r>
+        <w:rPr>
+          <w:rFonts w:ascii="Times New Roman" w:eastAsia="Times New Roman" w:hAnsi="Times New Roman" w:cs="Times New Roman"/>
+          <w:sz w:val="24"/>
+          <w:szCs w:val="24"/>
+          <w:lang w:eastAsia="en-US"/>
+        </w:rPr>
+        <w:t xml:space="preserve">only </w:t>
+      </w:r>
+      <w:r>
+        <w:rPr>
+          <w:rFonts w:ascii="Times New Roman" w:eastAsia="Times New Roman" w:hAnsi="Times New Roman" w:cs="Times New Roman"/>
+          <w:sz w:val="24"/>
+          <w:szCs w:val="24"/>
+          <w:lang w:eastAsia="en-US"/>
+        </w:rPr>
+        <w:t xml:space="preserve">provides data </w:t>
+      </w:r>
+      <w:r>
+        <w:rPr>
+          <w:rFonts w:ascii="Times New Roman" w:eastAsia="Times New Roman" w:hAnsi="Times New Roman" w:cs="Times New Roman"/>
+          <w:sz w:val="24"/>
+          <w:szCs w:val="24"/>
+          <w:lang w:eastAsia="en-US"/>
+        </w:rPr>
+        <w:t>from a single month</w:t>
+      </w:r>
+      <w:r>
+        <w:rPr>
+          <w:rFonts w:ascii="Times New Roman" w:eastAsia="Times New Roman" w:hAnsi="Times New Roman" w:cs="Times New Roman"/>
+          <w:sz w:val="24"/>
+          <w:szCs w:val="24"/>
+          <w:lang w:eastAsia="en-US"/>
+        </w:rPr>
+        <w:t xml:space="preserve"> (May </w:t>
+      </w:r>
+      <w:r>
+        <w:rPr>
+          <w:rFonts w:ascii="Times New Roman" w:eastAsia="Times New Roman" w:hAnsi="Times New Roman" w:cs="Times New Roman"/>
+          <w:sz w:val="24"/>
+          <w:szCs w:val="24"/>
+          <w:lang w:eastAsia="en-US"/>
+        </w:rPr>
+        <w:t>2011</w:t>
+      </w:r>
+      <w:r>
+        <w:rPr>
+          <w:rFonts w:ascii="Times New Roman" w:eastAsia="Times New Roman" w:hAnsi="Times New Roman" w:cs="Times New Roman"/>
+          <w:sz w:val="24"/>
+          <w:szCs w:val="24"/>
+          <w:lang w:eastAsia="en-US"/>
+        </w:rPr>
+        <w:t>)</w:t>
+      </w:r>
+      <w:r>
+        <w:rPr>
+          <w:rFonts w:ascii="Times New Roman" w:eastAsia="Times New Roman" w:hAnsi="Times New Roman" w:cs="Times New Roman"/>
+          <w:sz w:val="24"/>
+          <w:szCs w:val="24"/>
+          <w:lang w:eastAsia="en-US"/>
+        </w:rPr>
+        <w:t>. If the provided data was from different months</w:t>
+      </w:r>
+      <w:r>
+        <w:rPr>
+          <w:rFonts w:ascii="Times New Roman" w:eastAsia="Times New Roman" w:hAnsi="Times New Roman" w:cs="Times New Roman"/>
+          <w:sz w:val="24"/>
+          <w:szCs w:val="24"/>
+          <w:lang w:eastAsia="en-US"/>
+        </w:rPr>
+        <w:t xml:space="preserve"> and</w:t>
+      </w:r>
+      <w:r>
+        <w:rPr>
+          <w:rFonts w:ascii="Times New Roman" w:eastAsia="Times New Roman" w:hAnsi="Times New Roman" w:cs="Times New Roman"/>
+          <w:sz w:val="24"/>
+          <w:szCs w:val="24"/>
+          <w:lang w:eastAsia="en-US"/>
+        </w:rPr>
+        <w:t xml:space="preserve"> years</w:t>
+      </w:r>
+      <w:r>
+        <w:rPr>
+          <w:rFonts w:ascii="Times New Roman" w:eastAsia="Times New Roman" w:hAnsi="Times New Roman" w:cs="Times New Roman"/>
+          <w:sz w:val="24"/>
+          <w:szCs w:val="24"/>
+          <w:lang w:eastAsia="en-US"/>
+        </w:rPr>
+        <w:t>, we could see if May was a typical month or perhaps there is some sort of seasonality (maybe ridership is higher in the winter as opposed to the summer when people are on vacation and the weather is sunny outside).</w:t>
+      </w:r>
+      <w:r>
+        <w:rPr>
+          <w:rFonts w:ascii="Times New Roman" w:eastAsia="Times New Roman" w:hAnsi="Times New Roman" w:cs="Times New Roman"/>
+          <w:sz w:val="24"/>
+          <w:szCs w:val="24"/>
+          <w:lang w:eastAsia="en-US"/>
+        </w:rPr>
+        <w:t xml:space="preserve"> </w:t>
+      </w:r>
+      <w:r>
+        <w:rPr>
+          <w:rFonts w:ascii="Times New Roman" w:eastAsia="Times New Roman" w:hAnsi="Times New Roman" w:cs="Times New Roman"/>
+          <w:sz w:val="24"/>
+          <w:szCs w:val="24"/>
+          <w:lang w:eastAsia="en-US"/>
+        </w:rPr>
+        <w:t xml:space="preserve">Other confounding variables such as major sports events, concerts, and subway closures are not mentioned which could also affect the ridership of the subway. </w:t>
+      </w:r>
     </w:p>
     <w:p>
       <w:pPr>
@@ -1636,97 +3269,6 @@
           <w:lang w:eastAsia="en-US"/>
         </w:rPr>
       </w:pPr>
-      <w:r>
-        <w:rPr>
-          <w:rFonts w:ascii="Times New Roman" w:eastAsia="Times New Roman" w:hAnsi="Times New Roman" w:cs="Times New Roman"/>
-          <w:sz w:val="24"/>
-          <w:szCs w:val="24"/>
-          <w:lang w:eastAsia="en-US"/>
-        </w:rPr>
-        <w:t>However, a</w:t>
-      </w:r>
-      <w:r>
-        <w:rPr>
-          <w:rFonts w:ascii="Times New Roman" w:eastAsia="Times New Roman" w:hAnsi="Times New Roman" w:cs="Times New Roman"/>
-          <w:sz w:val="24"/>
-          <w:szCs w:val="24"/>
-          <w:lang w:eastAsia="en-US"/>
-        </w:rPr>
-        <w:t>lthough the average difference</w:t>
-      </w:r>
-      <w:r>
-        <w:rPr>
-          <w:rFonts w:ascii="Times New Roman" w:eastAsia="Times New Roman" w:hAnsi="Times New Roman" w:cs="Times New Roman"/>
-          <w:sz w:val="24"/>
-          <w:szCs w:val="24"/>
-          <w:lang w:eastAsia="en-US"/>
-        </w:rPr>
-        <w:t xml:space="preserve"> between rainy and non-rainy days</w:t>
-      </w:r>
-      <w:r>
-        <w:rPr>
-          <w:rFonts w:ascii="Times New Roman" w:eastAsia="Times New Roman" w:hAnsi="Times New Roman" w:cs="Times New Roman"/>
-          <w:sz w:val="24"/>
-          <w:szCs w:val="24"/>
-          <w:lang w:eastAsia="en-US"/>
-        </w:rPr>
-        <w:t xml:space="preserve"> is statistically significant</w:t>
-      </w:r>
-      <w:r>
-        <w:rPr>
-          <w:rFonts w:ascii="Times New Roman" w:eastAsia="Times New Roman" w:hAnsi="Times New Roman" w:cs="Times New Roman"/>
-          <w:sz w:val="24"/>
-          <w:szCs w:val="24"/>
-          <w:lang w:eastAsia="en-US"/>
-        </w:rPr>
-        <w:t xml:space="preserve"> as per the statistical Mann-Whitney t-test</w:t>
-      </w:r>
-      <w:r>
-        <w:rPr>
-          <w:rFonts w:ascii="Times New Roman" w:eastAsia="Times New Roman" w:hAnsi="Times New Roman" w:cs="Times New Roman"/>
-          <w:sz w:val="24"/>
-          <w:szCs w:val="24"/>
-          <w:lang w:eastAsia="en-US"/>
-        </w:rPr>
-        <w:t>, for all practical purposes</w:t>
-      </w:r>
-      <w:r>
-        <w:rPr>
-          <w:rFonts w:ascii="Times New Roman" w:eastAsia="Times New Roman" w:hAnsi="Times New Roman" w:cs="Times New Roman"/>
-          <w:sz w:val="24"/>
-          <w:szCs w:val="24"/>
-          <w:lang w:eastAsia="en-US"/>
-        </w:rPr>
-        <w:t xml:space="preserve"> there is no large </w:t>
-      </w:r>
-      <w:r>
-        <w:rPr>
-          <w:rFonts w:ascii="Times New Roman" w:eastAsia="Times New Roman" w:hAnsi="Times New Roman" w:cs="Times New Roman"/>
-          <w:sz w:val="24"/>
-          <w:szCs w:val="24"/>
-          <w:lang w:eastAsia="en-US"/>
-        </w:rPr>
-        <w:lastRenderedPageBreak/>
-        <w:t>difference in ridership on non-rainy vs rainy days. This also makes sense</w:t>
-      </w:r>
-      <w:r>
-        <w:rPr>
-          <w:rFonts w:ascii="Times New Roman" w:eastAsia="Times New Roman" w:hAnsi="Times New Roman" w:cs="Times New Roman"/>
-          <w:sz w:val="24"/>
-          <w:szCs w:val="24"/>
-          <w:lang w:eastAsia="en-US"/>
-        </w:rPr>
-        <w:t xml:space="preserve"> i</w:t>
-      </w:r>
-      <w:r>
-        <w:rPr>
-          <w:rFonts w:ascii="Times New Roman" w:eastAsia="Times New Roman" w:hAnsi="Times New Roman" w:cs="Times New Roman"/>
-          <w:sz w:val="24"/>
-          <w:szCs w:val="24"/>
-          <w:lang w:eastAsia="en-US"/>
-        </w:rPr>
-        <w:t>ntuitively as most of the time people take the subway to save commuting time and money. It wouldn't make</w:t>
-      </w:r>
     </w:p>
     <w:p>
       <w:pPr>
@@ -1745,43 +3287,106 @@
           <w:szCs w:val="24"/>
           <w:lang w:eastAsia="en-US"/>
         </w:rPr>
-        <w:t>much s</w:t>
-      </w:r>
-      <w:r>
-        <w:rPr>
-          <w:rFonts w:ascii="Times New Roman" w:eastAsia="Times New Roman" w:hAnsi="Times New Roman" w:cs="Times New Roman"/>
-          <w:sz w:val="24"/>
-          <w:szCs w:val="24"/>
-          <w:lang w:eastAsia="en-US"/>
-        </w:rPr>
-        <w:t xml:space="preserve">ense to take a cab or walk if you usually take the subway </w:t>
-      </w:r>
-      <w:r>
-        <w:rPr>
-          <w:rFonts w:ascii="Times New Roman" w:eastAsia="Times New Roman" w:hAnsi="Times New Roman" w:cs="Times New Roman"/>
-          <w:sz w:val="24"/>
-          <w:szCs w:val="24"/>
-          <w:lang w:eastAsia="en-US"/>
-        </w:rPr>
-        <w:t>because it is a sunny day</w:t>
-      </w:r>
-      <w:r>
-        <w:rPr>
-          <w:rFonts w:ascii="Times New Roman" w:eastAsia="Times New Roman" w:hAnsi="Times New Roman" w:cs="Times New Roman"/>
-          <w:sz w:val="24"/>
-          <w:szCs w:val="24"/>
-          <w:lang w:eastAsia="en-US"/>
-        </w:rPr>
-        <w:t>(non-rainy). Most regular subway riders</w:t>
-      </w:r>
-      <w:r>
-        <w:rPr>
-          <w:rFonts w:ascii="Times New Roman" w:eastAsia="Times New Roman" w:hAnsi="Times New Roman" w:cs="Times New Roman"/>
-          <w:sz w:val="24"/>
-          <w:szCs w:val="24"/>
-          <w:lang w:eastAsia="en-US"/>
-        </w:rPr>
-        <w:t xml:space="preserve"> would not change their commuting</w:t>
+        <w:t>The model that was built might not perform very well on new test data because it is fitted very well to the training data that was provided</w:t>
+      </w:r>
+      <w:r>
+        <w:rPr>
+          <w:rFonts w:ascii="Times New Roman" w:eastAsia="Times New Roman" w:hAnsi="Times New Roman" w:cs="Times New Roman"/>
+          <w:sz w:val="24"/>
+          <w:szCs w:val="24"/>
+          <w:lang w:eastAsia="en-US"/>
+        </w:rPr>
+        <w:t xml:space="preserve"> and especially the dummy variables that were created from UNIT</w:t>
+      </w:r>
+      <w:r>
+        <w:rPr>
+          <w:rFonts w:ascii="Times New Roman" w:eastAsia="Times New Roman" w:hAnsi="Times New Roman" w:cs="Times New Roman"/>
+          <w:sz w:val="24"/>
+          <w:szCs w:val="24"/>
+          <w:lang w:eastAsia="en-US"/>
+        </w:rPr>
+        <w:t xml:space="preserve">. If we had </w:t>
+      </w:r>
+      <w:r>
+        <w:rPr>
+          <w:rFonts w:ascii="Times New Roman" w:eastAsia="Times New Roman" w:hAnsi="Times New Roman" w:cs="Times New Roman"/>
+          <w:sz w:val="24"/>
+          <w:szCs w:val="24"/>
+          <w:lang w:eastAsia="en-US"/>
+        </w:rPr>
+        <w:t xml:space="preserve">additional </w:t>
+      </w:r>
+      <w:r>
+        <w:rPr>
+          <w:rFonts w:ascii="Times New Roman" w:eastAsia="Times New Roman" w:hAnsi="Times New Roman" w:cs="Times New Roman"/>
+          <w:sz w:val="24"/>
+          <w:szCs w:val="24"/>
+          <w:lang w:eastAsia="en-US"/>
+        </w:rPr>
+        <w:t>data from other months and years there would be other time periods to test the model</w:t>
+      </w:r>
+      <w:r>
+        <w:rPr>
+          <w:rFonts w:ascii="Times New Roman" w:eastAsia="Times New Roman" w:hAnsi="Times New Roman" w:cs="Times New Roman"/>
+          <w:sz w:val="24"/>
+          <w:szCs w:val="24"/>
+          <w:lang w:eastAsia="en-US"/>
+        </w:rPr>
+        <w:t xml:space="preserve"> to see if the model was more robust</w:t>
+      </w:r>
+      <w:r>
+        <w:rPr>
+          <w:rFonts w:ascii="Times New Roman" w:eastAsia="Times New Roman" w:hAnsi="Times New Roman" w:cs="Times New Roman"/>
+          <w:sz w:val="24"/>
+          <w:szCs w:val="24"/>
+          <w:lang w:eastAsia="en-US"/>
+        </w:rPr>
+        <w:t xml:space="preserve">. Also it is difficult to generalize these results to the </w:t>
+      </w:r>
+      <w:r>
+        <w:rPr>
+          <w:rFonts w:ascii="Times New Roman" w:eastAsia="Times New Roman" w:hAnsi="Times New Roman" w:cs="Times New Roman"/>
+          <w:sz w:val="24"/>
+          <w:szCs w:val="24"/>
+          <w:lang w:eastAsia="en-US"/>
+        </w:rPr>
+        <w:t xml:space="preserve">entire </w:t>
+      </w:r>
+      <w:r>
+        <w:rPr>
+          <w:rFonts w:ascii="Times New Roman" w:eastAsia="Times New Roman" w:hAnsi="Times New Roman" w:cs="Times New Roman"/>
+          <w:sz w:val="24"/>
+          <w:szCs w:val="24"/>
+          <w:lang w:eastAsia="en-US"/>
+        </w:rPr>
+        <w:t>population (all NYC subway riders</w:t>
+      </w:r>
+      <w:r>
+        <w:rPr>
+          <w:rFonts w:ascii="Times New Roman" w:eastAsia="Times New Roman" w:hAnsi="Times New Roman" w:cs="Times New Roman"/>
+          <w:sz w:val="24"/>
+          <w:szCs w:val="24"/>
+          <w:lang w:eastAsia="en-US"/>
+        </w:rPr>
+        <w:t xml:space="preserve"> on any day of the year</w:t>
+      </w:r>
+      <w:r>
+        <w:rPr>
+          <w:rFonts w:ascii="Times New Roman" w:eastAsia="Times New Roman" w:hAnsi="Times New Roman" w:cs="Times New Roman"/>
+          <w:sz w:val="24"/>
+          <w:szCs w:val="24"/>
+          <w:lang w:eastAsia="en-US"/>
+        </w:rPr>
+        <w:t>) as it is not a random</w:t>
+      </w:r>
+      <w:r>
+        <w:rPr>
+          <w:rFonts w:ascii="Times New Roman" w:eastAsia="Times New Roman" w:hAnsi="Times New Roman" w:cs="Times New Roman"/>
+          <w:sz w:val="24"/>
+          <w:szCs w:val="24"/>
+          <w:lang w:eastAsia="en-US"/>
+        </w:rPr>
+        <w:t xml:space="preserve"> sample of data that was taken at different times of the year.</w:t>
       </w:r>
       <w:r>
         <w:rPr>
@@ -1791,218 +3396,6 @@
           <w:lang w:eastAsia="en-US"/>
         </w:rPr>
         <w:t xml:space="preserve"> </w:t>
-      </w:r>
-      <w:r>
-        <w:rPr>
-          <w:rFonts w:ascii="Times New Roman" w:eastAsia="Times New Roman" w:hAnsi="Times New Roman" w:cs="Times New Roman"/>
-          <w:sz w:val="24"/>
-          <w:szCs w:val="24"/>
-          <w:lang w:eastAsia="en-US"/>
-        </w:rPr>
-        <w:t>habits due to the weather</w:t>
-      </w:r>
-      <w:r>
-        <w:rPr>
-          <w:rFonts w:ascii="Times New Roman" w:eastAsia="Times New Roman" w:hAnsi="Times New Roman" w:cs="Times New Roman"/>
-          <w:sz w:val="24"/>
-          <w:szCs w:val="24"/>
-          <w:lang w:eastAsia="en-US"/>
-        </w:rPr>
-        <w:t xml:space="preserve"> </w:t>
-      </w:r>
-      <w:r>
-        <w:rPr>
-          <w:rFonts w:ascii="Times New Roman" w:eastAsia="Times New Roman" w:hAnsi="Times New Roman" w:cs="Times New Roman"/>
-          <w:sz w:val="24"/>
-          <w:szCs w:val="24"/>
-          <w:lang w:eastAsia="en-US"/>
-        </w:rPr>
-        <w:t xml:space="preserve">(except snow or extreme weather for example). It would be </w:t>
-      </w:r>
-      <w:r>
-        <w:rPr>
-          <w:rFonts w:ascii="Times New Roman" w:eastAsia="Times New Roman" w:hAnsi="Times New Roman" w:cs="Times New Roman"/>
-          <w:sz w:val="24"/>
-          <w:szCs w:val="24"/>
-          <w:lang w:eastAsia="en-US"/>
-        </w:rPr>
-        <w:t xml:space="preserve">interesting to see what kind </w:t>
-      </w:r>
-      <w:r>
-        <w:rPr>
-          <w:rFonts w:ascii="Times New Roman" w:eastAsia="Times New Roman" w:hAnsi="Times New Roman" w:cs="Times New Roman"/>
-          <w:sz w:val="24"/>
-          <w:szCs w:val="24"/>
-          <w:lang w:eastAsia="en-US"/>
-        </w:rPr>
-        <w:t>data is available in winter months</w:t>
-      </w:r>
-      <w:r>
-        <w:rPr>
-          <w:rFonts w:ascii="Times New Roman" w:eastAsia="Times New Roman" w:hAnsi="Times New Roman" w:cs="Times New Roman"/>
-          <w:sz w:val="24"/>
-          <w:szCs w:val="24"/>
-          <w:lang w:eastAsia="en-US"/>
-        </w:rPr>
-        <w:t xml:space="preserve"> (we were given only May’s data)</w:t>
-      </w:r>
-      <w:r>
-        <w:rPr>
-          <w:rFonts w:ascii="Times New Roman" w:eastAsia="Times New Roman" w:hAnsi="Times New Roman" w:cs="Times New Roman"/>
-          <w:sz w:val="24"/>
-          <w:szCs w:val="24"/>
-          <w:lang w:eastAsia="en-US"/>
-        </w:rPr>
-        <w:t>. Also many people don't even check the weather forecast before leaving or</w:t>
-      </w:r>
-      <w:r>
-        <w:rPr>
-          <w:rFonts w:ascii="Times New Roman" w:eastAsia="Times New Roman" w:hAnsi="Times New Roman" w:cs="Times New Roman"/>
-          <w:sz w:val="24"/>
-          <w:szCs w:val="24"/>
-          <w:lang w:eastAsia="en-US"/>
-        </w:rPr>
-        <w:t xml:space="preserve"> </w:t>
-      </w:r>
-      <w:r>
-        <w:rPr>
-          <w:rFonts w:ascii="Times New Roman" w:eastAsia="Times New Roman" w:hAnsi="Times New Roman" w:cs="Times New Roman"/>
-          <w:sz w:val="24"/>
-          <w:szCs w:val="24"/>
-          <w:lang w:eastAsia="en-US"/>
-        </w:rPr>
-        <w:t>planning their commute so they have already planned that they will be taking the subway.</w:t>
-      </w:r>
-    </w:p>
-    <w:p>
-      <w:pPr>
-        <w:pStyle w:val="Heading1"/>
-      </w:pPr>
-      <w:r>
-        <w:t>REFLECTION</w:t>
-      </w:r>
-    </w:p>
-    <w:p>
-      <w:pPr>
-        <w:spacing w:after="0" w:line="240" w:lineRule="auto"/>
-        <w:rPr>
-          <w:rFonts w:ascii="Times New Roman" w:eastAsia="Times New Roman" w:hAnsi="Times New Roman" w:cs="Times New Roman"/>
-          <w:sz w:val="24"/>
-          <w:szCs w:val="24"/>
-          <w:lang w:eastAsia="en-US"/>
-        </w:rPr>
-      </w:pPr>
-      <w:r>
-        <w:rPr>
-          <w:rFonts w:ascii="Times New Roman" w:eastAsia="Times New Roman" w:hAnsi="Times New Roman" w:cs="Times New Roman"/>
-          <w:sz w:val="24"/>
-          <w:szCs w:val="24"/>
-          <w:lang w:eastAsia="en-US"/>
-        </w:rPr>
-        <w:t xml:space="preserve">One of the major shortcomings of the dataset is it </w:t>
-      </w:r>
-      <w:r>
-        <w:rPr>
-          <w:rFonts w:ascii="Times New Roman" w:eastAsia="Times New Roman" w:hAnsi="Times New Roman" w:cs="Times New Roman"/>
-          <w:sz w:val="24"/>
-          <w:szCs w:val="24"/>
-          <w:lang w:eastAsia="en-US"/>
-        </w:rPr>
-        <w:t xml:space="preserve">only </w:t>
-      </w:r>
-      <w:r>
-        <w:rPr>
-          <w:rFonts w:ascii="Times New Roman" w:eastAsia="Times New Roman" w:hAnsi="Times New Roman" w:cs="Times New Roman"/>
-          <w:sz w:val="24"/>
-          <w:szCs w:val="24"/>
-          <w:lang w:eastAsia="en-US"/>
-        </w:rPr>
-        <w:t xml:space="preserve">provides data </w:t>
-      </w:r>
-      <w:r>
-        <w:rPr>
-          <w:rFonts w:ascii="Times New Roman" w:eastAsia="Times New Roman" w:hAnsi="Times New Roman" w:cs="Times New Roman"/>
-          <w:sz w:val="24"/>
-          <w:szCs w:val="24"/>
-          <w:lang w:eastAsia="en-US"/>
-        </w:rPr>
-        <w:t>from a single month</w:t>
-      </w:r>
-      <w:r>
-        <w:rPr>
-          <w:rFonts w:ascii="Times New Roman" w:eastAsia="Times New Roman" w:hAnsi="Times New Roman" w:cs="Times New Roman"/>
-          <w:sz w:val="24"/>
-          <w:szCs w:val="24"/>
-          <w:lang w:eastAsia="en-US"/>
-        </w:rPr>
-        <w:t xml:space="preserve"> (May)</w:t>
-      </w:r>
-      <w:r>
-        <w:rPr>
-          <w:rFonts w:ascii="Times New Roman" w:eastAsia="Times New Roman" w:hAnsi="Times New Roman" w:cs="Times New Roman"/>
-          <w:sz w:val="24"/>
-          <w:szCs w:val="24"/>
-          <w:lang w:eastAsia="en-US"/>
-        </w:rPr>
-        <w:t xml:space="preserve"> in 2011. If the provided data was from different months</w:t>
-      </w:r>
-      <w:r>
-        <w:rPr>
-          <w:rFonts w:ascii="Times New Roman" w:eastAsia="Times New Roman" w:hAnsi="Times New Roman" w:cs="Times New Roman"/>
-          <w:sz w:val="24"/>
-          <w:szCs w:val="24"/>
-          <w:lang w:eastAsia="en-US"/>
-        </w:rPr>
-        <w:t xml:space="preserve"> or years</w:t>
-      </w:r>
-      <w:r>
-        <w:rPr>
-          <w:rFonts w:ascii="Times New Roman" w:eastAsia="Times New Roman" w:hAnsi="Times New Roman" w:cs="Times New Roman"/>
-          <w:sz w:val="24"/>
-          <w:szCs w:val="24"/>
-          <w:lang w:eastAsia="en-US"/>
-        </w:rPr>
-        <w:t>, we could see if May was a typical month or perhaps there is some sort of seasonality (maybe ridership is higher in the winter as opposed to the summer when people are on vacation and the weather is sunny outside).</w:t>
-      </w:r>
-      <w:r>
-        <w:rPr>
-          <w:rFonts w:ascii="Times New Roman" w:eastAsia="Times New Roman" w:hAnsi="Times New Roman" w:cs="Times New Roman"/>
-          <w:sz w:val="24"/>
-          <w:szCs w:val="24"/>
-          <w:lang w:eastAsia="en-US"/>
-        </w:rPr>
-        <w:t xml:space="preserve"> </w:t>
-      </w:r>
-    </w:p>
-    <w:p>
-      <w:pPr>
-        <w:spacing w:after="0" w:line="240" w:lineRule="auto"/>
-        <w:rPr>
-          <w:rFonts w:ascii="Times New Roman" w:eastAsia="Times New Roman" w:hAnsi="Times New Roman" w:cs="Times New Roman"/>
-          <w:sz w:val="24"/>
-          <w:szCs w:val="24"/>
-          <w:lang w:eastAsia="en-US"/>
-        </w:rPr>
-      </w:pPr>
-    </w:p>
-    <w:p>
-      <w:pPr>
-        <w:spacing w:after="0" w:line="240" w:lineRule="auto"/>
-        <w:rPr>
-          <w:rFonts w:ascii="Times New Roman" w:eastAsia="Times New Roman" w:hAnsi="Times New Roman" w:cs="Times New Roman"/>
-          <w:sz w:val="24"/>
-          <w:szCs w:val="24"/>
-          <w:lang w:eastAsia="en-US"/>
-        </w:rPr>
-      </w:pPr>
-      <w:r>
-        <w:rPr>
-          <w:rFonts w:ascii="Times New Roman" w:eastAsia="Times New Roman" w:hAnsi="Times New Roman" w:cs="Times New Roman"/>
-          <w:sz w:val="24"/>
-          <w:szCs w:val="24"/>
-          <w:lang w:eastAsia="en-US"/>
-        </w:rPr>
-        <w:t xml:space="preserve">The model that was built might not perform very well on new test data because it is fitted very well to the training data that was provided. If we had data from other months and years there would be other time periods to test the model. Also it is difficult to generalize these results to the population (all NYC subway riders) as it is not a random sample of data that was taken (random sample would have had data from random days in the year). </w:t>
       </w:r>
     </w:p>
     <w:p>
@@ -2037,6 +3430,72 @@
     </w:p>
     <w:p>
       <w:pPr>
+        <w:pStyle w:val="NormalWeb"/>
+        <w:spacing w:before="0" w:beforeAutospacing="0" w:after="0" w:afterAutospacing="0"/>
+        <w:rPr>
+          <w:b/>
+        </w:rPr>
+      </w:pPr>
+      <w:r>
+        <w:rPr>
+          <w:b/>
+        </w:rPr>
+        <w:t>Piazza post</w:t>
+      </w:r>
+      <w:r>
+        <w:rPr>
+          <w:b/>
+        </w:rPr>
+        <w:t xml:space="preserve"> - </w:t>
+      </w:r>
+      <w:r>
+        <w:rPr>
+          <w:b/>
+        </w:rPr>
+        <w:t>Problems with Mann-Whitney U test - no p-values returned by improved dataset</w:t>
+      </w:r>
+    </w:p>
+    <w:p>
+      <w:pPr>
+        <w:pStyle w:val="NormalWeb"/>
+        <w:spacing w:before="0" w:beforeAutospacing="0" w:after="0" w:afterAutospacing="0"/>
+      </w:pPr>
+      <w:r>
+        <w:t>https://piazza.com/class/i23uptiifb6194?cid=517</w:t>
+      </w:r>
+    </w:p>
+    <w:p>
+      <w:pPr>
+        <w:pStyle w:val="NormalWeb"/>
+        <w:spacing w:before="0" w:beforeAutospacing="0" w:after="0" w:afterAutospacing="0"/>
+      </w:pPr>
+    </w:p>
+    <w:p>
+      <w:pPr>
+        <w:pStyle w:val="NormalWeb"/>
+        <w:spacing w:before="0" w:beforeAutospacing="0" w:after="0" w:afterAutospacing="0"/>
+        <w:rPr>
+          <w:b/>
+        </w:rPr>
+      </w:pPr>
+      <w:r>
+        <w:rPr>
+          <w:b/>
+        </w:rPr>
+        <w:t>Mann Whitney U test</w:t>
+      </w:r>
+    </w:p>
+    <w:p>
+      <w:pPr>
+        <w:pStyle w:val="NormalWeb"/>
+        <w:spacing w:before="0" w:beforeAutospacing="0" w:after="0" w:afterAutospacing="0"/>
+      </w:pPr>
+      <w:r>
+        <w:t>http://en.wikipedia.org/wiki/Mann%E2%80%93Whitney_U_test</w:t>
+      </w:r>
+    </w:p>
+    <w:p>
+      <w:pPr>
         <w:spacing w:after="0" w:line="240" w:lineRule="auto"/>
         <w:rPr>
           <w:rFonts w:ascii="Times New Roman" w:eastAsia="Times New Roman" w:hAnsi="Times New Roman" w:cs="Times New Roman"/>
@@ -2239,18 +3698,15 @@
         <w:t>http://scores.espn.go.com/mlb/boxscore?gameId=310515110</w:t>
       </w:r>
     </w:p>
-    <w:p/>
+    <w:p>
+      <w:bookmarkStart w:id="0" w:name="_GoBack"/>
+      <w:bookmarkEnd w:id="0"/>
+    </w:p>
     <w:sectPr>
       <w:headerReference w:type="default" r:id="rId12"/>
       <w:footerReference w:type="default" r:id="rId13"/>
       <w:pgSz w:w="12240" w:h="15840"/>
-      <w:pgMar w:top="1440" w:right="1440" w:bottom="1440" w:left="1440" w:header="720" w:footer="720" w:gutter="0"/>
-      <w:pgBorders w:offsetFrom="page">
-        <w:top w:val="single" w:sz="4" w:space="24" w:color="auto" w:shadow="1"/>
-        <w:left w:val="single" w:sz="4" w:space="24" w:color="auto" w:shadow="1"/>
-        <w:bottom w:val="single" w:sz="4" w:space="24" w:color="auto" w:shadow="1"/>
-        <w:right w:val="single" w:sz="4" w:space="24" w:color="auto" w:shadow="1"/>
-      </w:pgBorders>
+      <w:pgMar w:top="1440" w:right="0" w:bottom="1440" w:left="0" w:header="720" w:footer="720" w:gutter="0"/>
       <w:cols w:space="720"/>
     </w:sectPr>
   </w:body>
@@ -2423,7 +3879,7 @@
       <w:lvlText w:val="%1"/>
       <w:lvlJc w:val="left"/>
       <w:pPr>
-        <w:ind w:left="432" w:hanging="432"/>
+        <w:ind w:left="3132" w:hanging="432"/>
       </w:pPr>
     </w:lvl>
     <w:lvl w:ilvl="1">
@@ -3216,6 +4672,7 @@
         <w:bottom w:val="single" w:sz="4" w:space="1" w:color="595959" w:themeColor="text1" w:themeTint="A6"/>
       </w:pBdr>
       <w:spacing w:before="360"/>
+      <w:ind w:left="432"/>
       <w:outlineLvl w:val="0"/>
     </w:pPr>
     <w:rPr>
@@ -4234,7 +5691,7 @@
 </file>
 
 <file path=customXml/itemProps2.xml><?xml version="1.0" encoding="utf-8"?>
-<ds:datastoreItem xmlns:ds="http://schemas.openxmlformats.org/officeDocument/2006/customXml" ds:itemID="{BED9B190-70FE-4693-A3AF-4132AA05C1CA}">
+<ds:datastoreItem xmlns:ds="http://schemas.openxmlformats.org/officeDocument/2006/customXml" ds:itemID="{F390B111-E9E5-4AEF-BB95-D75876A3FB3D}">
   <ds:schemaRefs>
     <ds:schemaRef ds:uri="http://schemas.openxmlformats.org/officeDocument/2006/bibliography"/>
   </ds:schemaRefs>

</xml_diff>